<commit_message>
Added log for 30-12-2023
</commit_message>
<xml_diff>
--- a/Meetings Log.docx
+++ b/Meetings Log.docx
@@ -249,6 +249,109 @@
       </w:tr>
     </w:tbl>
     <w:p/>
+    <w:p/>
+    <w:p>
+      <w:r>
+        <w:t>30-12-2023</w:t>
+      </w:r>
+      <w:r>
+        <w:t xml:space="preserve"> (On Campus)</w:t>
+      </w:r>
+    </w:p>
+    <w:p>
+      <w:r>
+        <w:t xml:space="preserve">Current State: Start of </w:t>
+      </w:r>
+    </w:p>
+    <w:p>
+      <w:pPr>
+        <w:pStyle w:val="ListParagraph"/>
+        <w:numPr>
+          <w:ilvl w:val="0"/>
+          <w:numId w:val="1"/>
+        </w:numPr>
+      </w:pPr>
+      <w:r>
+        <w:t>We Have started preparing data to be downloaded</w:t>
+      </w:r>
+    </w:p>
+    <w:p>
+      <w:pPr>
+        <w:pStyle w:val="ListParagraph"/>
+        <w:numPr>
+          <w:ilvl w:val="0"/>
+          <w:numId w:val="1"/>
+        </w:numPr>
+      </w:pPr>
+      <w:r>
+        <w:t>Studied a scientific paper for report generation using NN approach</w:t>
+      </w:r>
+    </w:p>
+    <w:p>
+      <w:pPr>
+        <w:pStyle w:val="ListParagraph"/>
+        <w:numPr>
+          <w:ilvl w:val="0"/>
+          <w:numId w:val="1"/>
+        </w:numPr>
+      </w:pPr>
+      <w:r>
+        <w:t>Doctor saw our paper</w:t>
+      </w:r>
+    </w:p>
+    <w:p>
+      <w:pPr>
+        <w:pStyle w:val="ListParagraph"/>
+        <w:numPr>
+          <w:ilvl w:val="0"/>
+          <w:numId w:val="1"/>
+        </w:numPr>
+      </w:pPr>
+      <w:r>
+        <w:t>The Doctor will check if we can use the resources at the department due to huge amount of data we had</w:t>
+      </w:r>
+    </w:p>
+    <w:p>
+      <w:pPr>
+        <w:pStyle w:val="ListParagraph"/>
+        <w:numPr>
+          <w:ilvl w:val="0"/>
+          <w:numId w:val="1"/>
+        </w:numPr>
+      </w:pPr>
+      <w:r>
+        <w:t>The doctor propose the ides of just focusing report generation and leave other features like security after this bulk feature is completed</w:t>
+      </w:r>
+    </w:p>
+    <w:p>
+      <w:r>
+        <w:t>Next Steps:</w:t>
+      </w:r>
+    </w:p>
+    <w:p>
+      <w:pPr>
+        <w:pStyle w:val="ListParagraph"/>
+        <w:numPr>
+          <w:ilvl w:val="0"/>
+          <w:numId w:val="2"/>
+        </w:numPr>
+      </w:pPr>
+      <w:r>
+        <w:t>Complete Data preparation to be downloaded</w:t>
+      </w:r>
+    </w:p>
+    <w:p>
+      <w:pPr>
+        <w:pStyle w:val="ListParagraph"/>
+        <w:numPr>
+          <w:ilvl w:val="0"/>
+          <w:numId w:val="2"/>
+        </w:numPr>
+      </w:pPr>
+      <w:r>
+        <w:t xml:space="preserve">Start prototyping of the paper we have studies using dummy data and built in networks just fine tune them to see the while pipeline </w:t>
+      </w:r>
+    </w:p>
     <w:sectPr>
       <w:pgSz w:w="12240" w:h="15840"/>
       <w:pgMar w:top="1440" w:right="1440" w:bottom="1440" w:left="1440" w:header="720" w:footer="720" w:gutter="0"/>
@@ -257,6 +360,195 @@
     </w:sectPr>
   </w:body>
 </w:document>
+</file>
+
+<file path=word/numbering.xml><?xml version="1.0" encoding="utf-8"?>
+<w:numbering xmlns:wpc="http://schemas.microsoft.com/office/word/2010/wordprocessingCanvas" xmlns:cx="http://schemas.microsoft.com/office/drawing/2014/chartex" xmlns:cx1="http://schemas.microsoft.com/office/drawing/2015/9/8/chartex" xmlns:cx2="http://schemas.microsoft.com/office/drawing/2015/10/21/chartex" xmlns:cx3="http://schemas.microsoft.com/office/drawing/2016/5/9/chartex" xmlns:cx4="http://schemas.microsoft.com/office/drawing/2016/5/10/chartex" xmlns:cx5="http://schemas.microsoft.com/office/drawing/2016/5/11/chartex" xmlns:cx6="http://schemas.microsoft.com/office/drawing/2016/5/12/chartex" xmlns:cx7="http://schemas.microsoft.com/office/drawing/2016/5/13/chartex" xmlns:cx8="http://schemas.microsoft.com/office/drawing/2016/5/14/chartex" xmlns:mc="http://schemas.openxmlformats.org/markup-compatibility/2006" xmlns:aink="http://schemas.microsoft.com/office/drawing/2016/ink" xmlns:am3d="http://schemas.microsoft.com/office/drawing/2017/model3d" xmlns:o="urn:schemas-microsoft-com:office:office" xmlns:oel="http://schemas.microsoft.com/office/2019/extlst" xmlns:r="http://schemas.openxmlformats.org/officeDocument/2006/relationships" xmlns:m="http://schemas.openxmlformats.org/officeDocument/2006/math" xmlns:v="urn:schemas-microsoft-com:vml" xmlns:wp14="http://schemas.microsoft.com/office/word/2010/wordprocessingDrawing" xmlns:wp="http://schemas.openxmlformats.org/drawingml/2006/wordprocessingDrawing" xmlns:w10="urn:schemas-microsoft-com:office:word" xmlns:w="http://schemas.openxmlformats.org/wordprocessingml/2006/main" xmlns:w14="http://schemas.microsoft.com/office/word/2010/wordml" xmlns:w15="http://schemas.microsoft.com/office/word/2012/wordml" xmlns:w16cex="http://schemas.microsoft.com/office/word/2018/wordml/cex" xmlns:w16cid="http://schemas.microsoft.com/office/word/2016/wordml/cid" xmlns:w16="http://schemas.microsoft.com/office/word/2018/wordml" xmlns:w16sdtdh="http://schemas.microsoft.com/office/word/2020/wordml/sdtdatahash" xmlns:w16se="http://schemas.microsoft.com/office/word/2015/wordml/symex" xmlns:wpg="http://schemas.microsoft.com/office/word/2010/wordprocessingGroup" xmlns:wpi="http://schemas.microsoft.com/office/word/2010/wordprocessingInk" xmlns:wne="http://schemas.microsoft.com/office/word/2006/wordml" xmlns:wps="http://schemas.microsoft.com/office/word/2010/wordprocessingShape" mc:Ignorable="w14 w15 w16se w16cid w16 w16cex w16sdtdh wp14">
+  <w:abstractNum w:abstractNumId="0" w15:restartNumberingAfterBreak="0">
+    <w:nsid w:val="2CFE415C"/>
+    <w:multiLevelType w:val="hybridMultilevel"/>
+    <w:tmpl w:val="87D0D852"/>
+    <w:lvl w:ilvl="0" w:tplc="0409000F">
+      <w:start w:val="1"/>
+      <w:numFmt w:val="decimal"/>
+      <w:lvlText w:val="%1."/>
+      <w:lvlJc w:val="left"/>
+      <w:pPr>
+        <w:ind w:left="720" w:hanging="360"/>
+      </w:pPr>
+      <w:rPr>
+        <w:rFonts w:hint="default"/>
+      </w:rPr>
+    </w:lvl>
+    <w:lvl w:ilvl="1" w:tplc="04090019" w:tentative="1">
+      <w:start w:val="1"/>
+      <w:numFmt w:val="lowerLetter"/>
+      <w:lvlText w:val="%2."/>
+      <w:lvlJc w:val="left"/>
+      <w:pPr>
+        <w:ind w:left="1440" w:hanging="360"/>
+      </w:pPr>
+    </w:lvl>
+    <w:lvl w:ilvl="2" w:tplc="0409001B" w:tentative="1">
+      <w:start w:val="1"/>
+      <w:numFmt w:val="lowerRoman"/>
+      <w:lvlText w:val="%3."/>
+      <w:lvlJc w:val="right"/>
+      <w:pPr>
+        <w:ind w:left="2160" w:hanging="180"/>
+      </w:pPr>
+    </w:lvl>
+    <w:lvl w:ilvl="3" w:tplc="0409000F" w:tentative="1">
+      <w:start w:val="1"/>
+      <w:numFmt w:val="decimal"/>
+      <w:lvlText w:val="%4."/>
+      <w:lvlJc w:val="left"/>
+      <w:pPr>
+        <w:ind w:left="2880" w:hanging="360"/>
+      </w:pPr>
+    </w:lvl>
+    <w:lvl w:ilvl="4" w:tplc="04090019" w:tentative="1">
+      <w:start w:val="1"/>
+      <w:numFmt w:val="lowerLetter"/>
+      <w:lvlText w:val="%5."/>
+      <w:lvlJc w:val="left"/>
+      <w:pPr>
+        <w:ind w:left="3600" w:hanging="360"/>
+      </w:pPr>
+    </w:lvl>
+    <w:lvl w:ilvl="5" w:tplc="0409001B" w:tentative="1">
+      <w:start w:val="1"/>
+      <w:numFmt w:val="lowerRoman"/>
+      <w:lvlText w:val="%6."/>
+      <w:lvlJc w:val="right"/>
+      <w:pPr>
+        <w:ind w:left="4320" w:hanging="180"/>
+      </w:pPr>
+    </w:lvl>
+    <w:lvl w:ilvl="6" w:tplc="0409000F" w:tentative="1">
+      <w:start w:val="1"/>
+      <w:numFmt w:val="decimal"/>
+      <w:lvlText w:val="%7."/>
+      <w:lvlJc w:val="left"/>
+      <w:pPr>
+        <w:ind w:left="5040" w:hanging="360"/>
+      </w:pPr>
+    </w:lvl>
+    <w:lvl w:ilvl="7" w:tplc="04090019" w:tentative="1">
+      <w:start w:val="1"/>
+      <w:numFmt w:val="lowerLetter"/>
+      <w:lvlText w:val="%8."/>
+      <w:lvlJc w:val="left"/>
+      <w:pPr>
+        <w:ind w:left="5760" w:hanging="360"/>
+      </w:pPr>
+    </w:lvl>
+    <w:lvl w:ilvl="8" w:tplc="0409001B" w:tentative="1">
+      <w:start w:val="1"/>
+      <w:numFmt w:val="lowerRoman"/>
+      <w:lvlText w:val="%9."/>
+      <w:lvlJc w:val="right"/>
+      <w:pPr>
+        <w:ind w:left="6480" w:hanging="180"/>
+      </w:pPr>
+    </w:lvl>
+  </w:abstractNum>
+  <w:abstractNum w:abstractNumId="1" w15:restartNumberingAfterBreak="0">
+    <w:nsid w:val="3B865007"/>
+    <w:multiLevelType w:val="hybridMultilevel"/>
+    <w:tmpl w:val="B858B688"/>
+    <w:lvl w:ilvl="0" w:tplc="0409000F">
+      <w:start w:val="1"/>
+      <w:numFmt w:val="decimal"/>
+      <w:lvlText w:val="%1."/>
+      <w:lvlJc w:val="left"/>
+      <w:pPr>
+        <w:ind w:left="720" w:hanging="360"/>
+      </w:pPr>
+      <w:rPr>
+        <w:rFonts w:hint="default"/>
+      </w:rPr>
+    </w:lvl>
+    <w:lvl w:ilvl="1" w:tplc="04090019" w:tentative="1">
+      <w:start w:val="1"/>
+      <w:numFmt w:val="lowerLetter"/>
+      <w:lvlText w:val="%2."/>
+      <w:lvlJc w:val="left"/>
+      <w:pPr>
+        <w:ind w:left="1440" w:hanging="360"/>
+      </w:pPr>
+    </w:lvl>
+    <w:lvl w:ilvl="2" w:tplc="0409001B" w:tentative="1">
+      <w:start w:val="1"/>
+      <w:numFmt w:val="lowerRoman"/>
+      <w:lvlText w:val="%3."/>
+      <w:lvlJc w:val="right"/>
+      <w:pPr>
+        <w:ind w:left="2160" w:hanging="180"/>
+      </w:pPr>
+    </w:lvl>
+    <w:lvl w:ilvl="3" w:tplc="0409000F" w:tentative="1">
+      <w:start w:val="1"/>
+      <w:numFmt w:val="decimal"/>
+      <w:lvlText w:val="%4."/>
+      <w:lvlJc w:val="left"/>
+      <w:pPr>
+        <w:ind w:left="2880" w:hanging="360"/>
+      </w:pPr>
+    </w:lvl>
+    <w:lvl w:ilvl="4" w:tplc="04090019" w:tentative="1">
+      <w:start w:val="1"/>
+      <w:numFmt w:val="lowerLetter"/>
+      <w:lvlText w:val="%5."/>
+      <w:lvlJc w:val="left"/>
+      <w:pPr>
+        <w:ind w:left="3600" w:hanging="360"/>
+      </w:pPr>
+    </w:lvl>
+    <w:lvl w:ilvl="5" w:tplc="0409001B" w:tentative="1">
+      <w:start w:val="1"/>
+      <w:numFmt w:val="lowerRoman"/>
+      <w:lvlText w:val="%6."/>
+      <w:lvlJc w:val="right"/>
+      <w:pPr>
+        <w:ind w:left="4320" w:hanging="180"/>
+      </w:pPr>
+    </w:lvl>
+    <w:lvl w:ilvl="6" w:tplc="0409000F" w:tentative="1">
+      <w:start w:val="1"/>
+      <w:numFmt w:val="decimal"/>
+      <w:lvlText w:val="%7."/>
+      <w:lvlJc w:val="left"/>
+      <w:pPr>
+        <w:ind w:left="5040" w:hanging="360"/>
+      </w:pPr>
+    </w:lvl>
+    <w:lvl w:ilvl="7" w:tplc="04090019" w:tentative="1">
+      <w:start w:val="1"/>
+      <w:numFmt w:val="lowerLetter"/>
+      <w:lvlText w:val="%8."/>
+      <w:lvlJc w:val="left"/>
+      <w:pPr>
+        <w:ind w:left="5760" w:hanging="360"/>
+      </w:pPr>
+    </w:lvl>
+    <w:lvl w:ilvl="8" w:tplc="0409001B" w:tentative="1">
+      <w:start w:val="1"/>
+      <w:numFmt w:val="lowerRoman"/>
+      <w:lvlText w:val="%9."/>
+      <w:lvlJc w:val="right"/>
+      <w:pPr>
+        <w:ind w:left="6480" w:hanging="180"/>
+      </w:pPr>
+    </w:lvl>
+  </w:abstractNum>
+  <w:num w:numId="1" w16cid:durableId="297230261">
+    <w:abstractNumId w:val="1"/>
+  </w:num>
+  <w:num w:numId="2" w16cid:durableId="810057621">
+    <w:abstractNumId w:val="0"/>
+  </w:num>
+</w:numbering>
 </file>
 
 <file path=word/styles.xml><?xml version="1.0" encoding="utf-8"?>
@@ -663,6 +955,7 @@
   <w:style w:type="character" w:default="1" w:styleId="DefaultParagraphFont">
     <w:name w:val="Default Paragraph Font"/>
     <w:uiPriority w:val="1"/>
+    <w:semiHidden/>
     <w:unhideWhenUsed/>
   </w:style>
   <w:style w:type="table" w:default="1" w:styleId="TableNormal">
@@ -704,6 +997,17 @@
         <w:insideV w:val="single" w:sz="4" w:space="0" w:color="auto"/>
       </w:tblBorders>
     </w:tblPr>
+  </w:style>
+  <w:style w:type="paragraph" w:styleId="ListParagraph">
+    <w:name w:val="List Paragraph"/>
+    <w:basedOn w:val="Normal"/>
+    <w:uiPriority w:val="34"/>
+    <w:qFormat/>
+    <w:rsid w:val="009B6062"/>
+    <w:pPr>
+      <w:ind w:left="720"/>
+      <w:contextualSpacing/>
+    </w:pPr>
   </w:style>
 </w:styles>
 </file>

</xml_diff>

<commit_message>
Added Meet log 1-4-2024
</commit_message>
<xml_diff>
--- a/Meetings Log.docx
+++ b/Meetings Log.docx
@@ -1,6 +1,6 @@
 
 <file path=word/document.xml><?xml version="1.0" encoding="utf-8"?>
-<w:document xmlns:wpc="http://schemas.microsoft.com/office/word/2010/wordprocessingCanvas" xmlns:cx="http://schemas.microsoft.com/office/drawing/2014/chartex" xmlns:cx1="http://schemas.microsoft.com/office/drawing/2015/9/8/chartex" xmlns:cx2="http://schemas.microsoft.com/office/drawing/2015/10/21/chartex" xmlns:cx3="http://schemas.microsoft.com/office/drawing/2016/5/9/chartex" xmlns:cx4="http://schemas.microsoft.com/office/drawing/2016/5/10/chartex" xmlns:cx5="http://schemas.microsoft.com/office/drawing/2016/5/11/chartex" xmlns:cx6="http://schemas.microsoft.com/office/drawing/2016/5/12/chartex" xmlns:cx7="http://schemas.microsoft.com/office/drawing/2016/5/13/chartex" xmlns:cx8="http://schemas.microsoft.com/office/drawing/2016/5/14/chartex" xmlns:mc="http://schemas.openxmlformats.org/markup-compatibility/2006" xmlns:aink="http://schemas.microsoft.com/office/drawing/2016/ink" xmlns:am3d="http://schemas.microsoft.com/office/drawing/2017/model3d" xmlns:o="urn:schemas-microsoft-com:office:office" xmlns:oel="http://schemas.microsoft.com/office/2019/extlst" xmlns:r="http://schemas.openxmlformats.org/officeDocument/2006/relationships" xmlns:m="http://schemas.openxmlformats.org/officeDocument/2006/math" xmlns:v="urn:schemas-microsoft-com:vml" xmlns:wp14="http://schemas.microsoft.com/office/word/2010/wordprocessingDrawing" xmlns:wp="http://schemas.openxmlformats.org/drawingml/2006/wordprocessingDrawing" xmlns:w10="urn:schemas-microsoft-com:office:word" xmlns:w="http://schemas.openxmlformats.org/wordprocessingml/2006/main" xmlns:w14="http://schemas.microsoft.com/office/word/2010/wordml" xmlns:w15="http://schemas.microsoft.com/office/word/2012/wordml" xmlns:w16cex="http://schemas.microsoft.com/office/word/2018/wordml/cex" xmlns:w16cid="http://schemas.microsoft.com/office/word/2016/wordml/cid" xmlns:w16="http://schemas.microsoft.com/office/word/2018/wordml" xmlns:w16sdtdh="http://schemas.microsoft.com/office/word/2020/wordml/sdtdatahash" xmlns:w16se="http://schemas.microsoft.com/office/word/2015/wordml/symex" xmlns:wpg="http://schemas.microsoft.com/office/word/2010/wordprocessingGroup" xmlns:wpi="http://schemas.microsoft.com/office/word/2010/wordprocessingInk" xmlns:wne="http://schemas.microsoft.com/office/word/2006/wordml" xmlns:wps="http://schemas.microsoft.com/office/word/2010/wordprocessingShape" mc:Ignorable="w14 w15 w16se w16cid w16 w16cex w16sdtdh wp14">
+<w:document xmlns:wpc="http://schemas.microsoft.com/office/word/2010/wordprocessingCanvas" xmlns:cx="http://schemas.microsoft.com/office/drawing/2014/chartex" xmlns:cx1="http://schemas.microsoft.com/office/drawing/2015/9/8/chartex" xmlns:cx2="http://schemas.microsoft.com/office/drawing/2015/10/21/chartex" xmlns:cx3="http://schemas.microsoft.com/office/drawing/2016/5/9/chartex" xmlns:cx4="http://schemas.microsoft.com/office/drawing/2016/5/10/chartex" xmlns:cx5="http://schemas.microsoft.com/office/drawing/2016/5/11/chartex" xmlns:cx6="http://schemas.microsoft.com/office/drawing/2016/5/12/chartex" xmlns:cx7="http://schemas.microsoft.com/office/drawing/2016/5/13/chartex" xmlns:cx8="http://schemas.microsoft.com/office/drawing/2016/5/14/chartex" xmlns:mc="http://schemas.openxmlformats.org/markup-compatibility/2006" xmlns:aink="http://schemas.microsoft.com/office/drawing/2016/ink" xmlns:am3d="http://schemas.microsoft.com/office/drawing/2017/model3d" xmlns:o="urn:schemas-microsoft-com:office:office" xmlns:oel="http://schemas.microsoft.com/office/2019/extlst" xmlns:r="http://schemas.openxmlformats.org/officeDocument/2006/relationships" xmlns:m="http://schemas.openxmlformats.org/officeDocument/2006/math" xmlns:v="urn:schemas-microsoft-com:vml" xmlns:wp14="http://schemas.microsoft.com/office/word/2010/wordprocessingDrawing" xmlns:wp="http://schemas.openxmlformats.org/drawingml/2006/wordprocessingDrawing" xmlns:w10="urn:schemas-microsoft-com:office:word" xmlns:w="http://schemas.openxmlformats.org/wordprocessingml/2006/main" xmlns:w14="http://schemas.microsoft.com/office/word/2010/wordml" xmlns:w15="http://schemas.microsoft.com/office/word/2012/wordml" xmlns:w16cex="http://schemas.microsoft.com/office/word/2018/wordml/cex" xmlns:w16cid="http://schemas.microsoft.com/office/word/2016/wordml/cid" xmlns:w16="http://schemas.microsoft.com/office/word/2018/wordml" xmlns:w16du="http://schemas.microsoft.com/office/word/2023/wordml/word16du" xmlns:w16sdtdh="http://schemas.microsoft.com/office/word/2020/wordml/sdtdatahash" xmlns:w16se="http://schemas.microsoft.com/office/word/2015/wordml/symex" xmlns:wpg="http://schemas.microsoft.com/office/word/2010/wordprocessingGroup" xmlns:wpi="http://schemas.microsoft.com/office/word/2010/wordprocessingInk" xmlns:wne="http://schemas.microsoft.com/office/word/2006/wordml" xmlns:wps="http://schemas.microsoft.com/office/word/2010/wordprocessingShape" mc:Ignorable="w14 w15 w16se w16cid w16 w16cex w16sdtdh w16du wp14">
   <w:body>
     <w:p>
       <w:pPr>
@@ -568,6 +568,285 @@
           </w:p>
         </w:tc>
       </w:tr>
+      <w:tr>
+        <w:trPr>
+          <w:trHeight w:val="413"/>
+          <w:jc w:val="center"/>
+        </w:trPr>
+        <w:tc>
+          <w:tcPr>
+            <w:tcW w:w="445" w:type="dxa"/>
+          </w:tcPr>
+          <w:p>
+            <w:pPr>
+              <w:spacing w:line="276" w:lineRule="auto"/>
+              <w:jc w:val="center"/>
+              <w:rPr>
+                <w:rFonts w:asciiTheme="minorBidi" w:hAnsiTheme="minorBidi"/>
+              </w:rPr>
+            </w:pPr>
+          </w:p>
+        </w:tc>
+        <w:tc>
+          <w:tcPr>
+            <w:tcW w:w="1800" w:type="dxa"/>
+          </w:tcPr>
+          <w:p>
+            <w:pPr>
+              <w:spacing w:line="276" w:lineRule="auto"/>
+              <w:jc w:val="center"/>
+              <w:rPr>
+                <w:rFonts w:asciiTheme="minorBidi" w:hAnsiTheme="minorBidi"/>
+              </w:rPr>
+            </w:pPr>
+          </w:p>
+        </w:tc>
+        <w:tc>
+          <w:tcPr>
+            <w:tcW w:w="2610" w:type="dxa"/>
+          </w:tcPr>
+          <w:p>
+            <w:pPr>
+              <w:spacing w:line="276" w:lineRule="auto"/>
+              <w:jc w:val="center"/>
+              <w:rPr>
+                <w:rFonts w:asciiTheme="minorBidi" w:hAnsiTheme="minorBidi"/>
+              </w:rPr>
+            </w:pPr>
+          </w:p>
+        </w:tc>
+        <w:tc>
+          <w:tcPr>
+            <w:tcW w:w="4495" w:type="dxa"/>
+          </w:tcPr>
+          <w:p>
+            <w:pPr>
+              <w:spacing w:line="276" w:lineRule="auto"/>
+              <w:jc w:val="center"/>
+              <w:rPr>
+                <w:rFonts w:asciiTheme="minorBidi" w:hAnsiTheme="minorBidi"/>
+              </w:rPr>
+            </w:pPr>
+          </w:p>
+        </w:tc>
+      </w:tr>
+      <w:tr>
+        <w:trPr>
+          <w:trHeight w:val="413"/>
+          <w:jc w:val="center"/>
+        </w:trPr>
+        <w:tc>
+          <w:tcPr>
+            <w:tcW w:w="445" w:type="dxa"/>
+          </w:tcPr>
+          <w:p>
+            <w:pPr>
+              <w:spacing w:line="276" w:lineRule="auto"/>
+              <w:jc w:val="center"/>
+              <w:rPr>
+                <w:rFonts w:asciiTheme="minorBidi" w:hAnsiTheme="minorBidi"/>
+              </w:rPr>
+            </w:pPr>
+          </w:p>
+        </w:tc>
+        <w:tc>
+          <w:tcPr>
+            <w:tcW w:w="1800" w:type="dxa"/>
+          </w:tcPr>
+          <w:p>
+            <w:pPr>
+              <w:spacing w:line="276" w:lineRule="auto"/>
+              <w:jc w:val="center"/>
+              <w:rPr>
+                <w:rFonts w:asciiTheme="minorBidi" w:hAnsiTheme="minorBidi"/>
+              </w:rPr>
+            </w:pPr>
+          </w:p>
+        </w:tc>
+        <w:tc>
+          <w:tcPr>
+            <w:tcW w:w="2610" w:type="dxa"/>
+          </w:tcPr>
+          <w:p>
+            <w:pPr>
+              <w:spacing w:line="276" w:lineRule="auto"/>
+              <w:jc w:val="center"/>
+              <w:rPr>
+                <w:rFonts w:asciiTheme="minorBidi" w:hAnsiTheme="minorBidi"/>
+              </w:rPr>
+            </w:pPr>
+          </w:p>
+        </w:tc>
+        <w:tc>
+          <w:tcPr>
+            <w:tcW w:w="4495" w:type="dxa"/>
+          </w:tcPr>
+          <w:p>
+            <w:pPr>
+              <w:spacing w:line="276" w:lineRule="auto"/>
+              <w:jc w:val="center"/>
+              <w:rPr>
+                <w:rFonts w:asciiTheme="minorBidi" w:hAnsiTheme="minorBidi"/>
+              </w:rPr>
+            </w:pPr>
+          </w:p>
+        </w:tc>
+      </w:tr>
+      <w:tr>
+        <w:trPr>
+          <w:trHeight w:val="413"/>
+          <w:jc w:val="center"/>
+        </w:trPr>
+        <w:tc>
+          <w:tcPr>
+            <w:tcW w:w="445" w:type="dxa"/>
+          </w:tcPr>
+          <w:p>
+            <w:pPr>
+              <w:spacing w:line="276" w:lineRule="auto"/>
+              <w:jc w:val="center"/>
+              <w:rPr>
+                <w:rFonts w:asciiTheme="minorBidi" w:hAnsiTheme="minorBidi"/>
+              </w:rPr>
+            </w:pPr>
+          </w:p>
+        </w:tc>
+        <w:tc>
+          <w:tcPr>
+            <w:tcW w:w="1800" w:type="dxa"/>
+          </w:tcPr>
+          <w:p>
+            <w:pPr>
+              <w:spacing w:line="276" w:lineRule="auto"/>
+              <w:jc w:val="center"/>
+              <w:rPr>
+                <w:rFonts w:asciiTheme="minorBidi" w:hAnsiTheme="minorBidi"/>
+              </w:rPr>
+            </w:pPr>
+            <w:r>
+              <w:rPr>
+                <w:rFonts w:asciiTheme="minorBidi" w:hAnsiTheme="minorBidi"/>
+              </w:rPr>
+              <w:t>1-4-2024</w:t>
+            </w:r>
+          </w:p>
+        </w:tc>
+        <w:tc>
+          <w:tcPr>
+            <w:tcW w:w="2610" w:type="dxa"/>
+          </w:tcPr>
+          <w:p>
+            <w:pPr>
+              <w:spacing w:line="276" w:lineRule="auto"/>
+              <w:jc w:val="center"/>
+              <w:rPr>
+                <w:rFonts w:asciiTheme="minorBidi" w:hAnsiTheme="minorBidi"/>
+              </w:rPr>
+            </w:pPr>
+            <w:r>
+              <w:rPr>
+                <w:rFonts w:asciiTheme="minorBidi" w:hAnsiTheme="minorBidi"/>
+              </w:rPr>
+              <w:t>On campus</w:t>
+            </w:r>
+          </w:p>
+        </w:tc>
+        <w:tc>
+          <w:tcPr>
+            <w:tcW w:w="4495" w:type="dxa"/>
+          </w:tcPr>
+          <w:p>
+            <w:pPr>
+              <w:spacing w:line="276" w:lineRule="auto"/>
+              <w:jc w:val="center"/>
+              <w:rPr>
+                <w:rFonts w:asciiTheme="minorBidi" w:hAnsiTheme="minorBidi"/>
+              </w:rPr>
+            </w:pPr>
+            <w:r>
+              <w:rPr>
+                <w:rFonts w:asciiTheme="minorBidi" w:hAnsiTheme="minorBidi"/>
+              </w:rPr>
+              <w:t>Latest Findings in training</w:t>
+            </w:r>
+          </w:p>
+        </w:tc>
+      </w:tr>
+      <w:tr>
+        <w:trPr>
+          <w:trHeight w:val="413"/>
+          <w:jc w:val="center"/>
+        </w:trPr>
+        <w:tc>
+          <w:tcPr>
+            <w:tcW w:w="445" w:type="dxa"/>
+          </w:tcPr>
+          <w:p>
+            <w:pPr>
+              <w:spacing w:line="276" w:lineRule="auto"/>
+              <w:jc w:val="center"/>
+              <w:rPr>
+                <w:rFonts w:asciiTheme="minorBidi" w:hAnsiTheme="minorBidi"/>
+              </w:rPr>
+            </w:pPr>
+          </w:p>
+        </w:tc>
+        <w:tc>
+          <w:tcPr>
+            <w:tcW w:w="1800" w:type="dxa"/>
+          </w:tcPr>
+          <w:p>
+            <w:pPr>
+              <w:bidi/>
+              <w:spacing w:line="276" w:lineRule="auto"/>
+              <w:jc w:val="center"/>
+              <w:rPr>
+                <w:rFonts w:asciiTheme="minorBidi" w:hAnsiTheme="minorBidi"/>
+              </w:rPr>
+            </w:pPr>
+            <w:r>
+              <w:rPr>
+                <w:rFonts w:asciiTheme="minorBidi" w:hAnsiTheme="minorBidi"/>
+              </w:rPr>
+              <w:t>9-4-2024</w:t>
+            </w:r>
+          </w:p>
+        </w:tc>
+        <w:tc>
+          <w:tcPr>
+            <w:tcW w:w="2610" w:type="dxa"/>
+          </w:tcPr>
+          <w:p>
+            <w:pPr>
+              <w:spacing w:line="276" w:lineRule="auto"/>
+              <w:jc w:val="center"/>
+              <w:rPr>
+                <w:rFonts w:asciiTheme="minorBidi" w:hAnsiTheme="minorBidi"/>
+              </w:rPr>
+            </w:pPr>
+            <w:r>
+              <w:rPr>
+                <w:rFonts w:asciiTheme="minorBidi" w:hAnsiTheme="minorBidi"/>
+              </w:rPr>
+              <w:t>On campus</w:t>
+            </w:r>
+          </w:p>
+        </w:tc>
+        <w:tc>
+          <w:tcPr>
+            <w:tcW w:w="4495" w:type="dxa"/>
+          </w:tcPr>
+          <w:p>
+            <w:pPr>
+              <w:spacing w:line="276" w:lineRule="auto"/>
+              <w:jc w:val="center"/>
+              <w:rPr>
+                <w:rFonts w:asciiTheme="minorBidi" w:hAnsiTheme="minorBidi"/>
+              </w:rPr>
+            </w:pPr>
+          </w:p>
+        </w:tc>
+      </w:tr>
     </w:tbl>
     <w:p>
       <w:pPr>
@@ -633,16 +912,8 @@
         <w:rPr>
           <w:rFonts w:eastAsia="Times New Roman"/>
         </w:rPr>
-        <w:t xml:space="preserve">: </w:t>
-      </w:r>
-      <w:proofErr w:type="gramStart"/>
-      <w:r>
-        <w:rPr>
-          <w:rFonts w:eastAsia="Times New Roman"/>
-        </w:rPr>
-        <w:t>16-9-2023</w:t>
-      </w:r>
-      <w:proofErr w:type="gramEnd"/>
+        <w:t>: 16-9-2023</w:t>
+      </w:r>
     </w:p>
     <w:p>
       <w:pPr>
@@ -1293,39 +1564,9 @@
           <w:kern w:val="0"/>
           <w14:ligatures w14:val="none"/>
         </w:rPr>
-        <w:t xml:space="preserve"> Don’t Focus on </w:t>
-      </w:r>
-      <w:proofErr w:type="spellStart"/>
-      <w:r>
-        <w:rPr>
-          <w:rFonts w:asciiTheme="minorBidi" w:eastAsia="Times New Roman" w:hAnsiTheme="minorBidi"/>
-          <w:color w:val="000000"/>
-          <w:kern w:val="0"/>
-          <w14:ligatures w14:val="none"/>
-        </w:rPr>
-        <w:t>Accuraccy</w:t>
-      </w:r>
-      <w:proofErr w:type="spellEnd"/>
-      <w:r>
-        <w:rPr>
-          <w:rFonts w:asciiTheme="minorBidi" w:eastAsia="Times New Roman" w:hAnsiTheme="minorBidi"/>
-          <w:color w:val="000000"/>
-          <w:kern w:val="0"/>
-          <w14:ligatures w14:val="none"/>
-        </w:rPr>
-        <w:t xml:space="preserve"> </w:t>
-      </w:r>
-      <w:proofErr w:type="gramStart"/>
-      <w:r>
-        <w:rPr>
-          <w:rFonts w:asciiTheme="minorBidi" w:eastAsia="Times New Roman" w:hAnsiTheme="minorBidi"/>
-          <w:color w:val="000000"/>
-          <w:kern w:val="0"/>
-          <w14:ligatures w14:val="none"/>
-        </w:rPr>
-        <w:t>mainly</w:t>
-      </w:r>
-      <w:proofErr w:type="gramEnd"/>
+        <w:lastRenderedPageBreak/>
+        <w:t> Don’t Focus on Accuraccy mainly</w:t>
+      </w:r>
     </w:p>
     <w:p>
       <w:pPr>
@@ -1349,27 +1590,7 @@
           <w:kern w:val="0"/>
           <w14:ligatures w14:val="none"/>
         </w:rPr>
-        <w:t xml:space="preserve">Deploy on mobile + offline ML </w:t>
-      </w:r>
-      <w:proofErr w:type="gramStart"/>
-      <w:r>
-        <w:rPr>
-          <w:rFonts w:asciiTheme="minorBidi" w:eastAsia="Times New Roman" w:hAnsiTheme="minorBidi"/>
-          <w:color w:val="000000"/>
-          <w:kern w:val="0"/>
-          <w14:ligatures w14:val="none"/>
-        </w:rPr>
-        <w:t>models</w:t>
-      </w:r>
-      <w:proofErr w:type="gramEnd"/>
-      <w:r>
-        <w:rPr>
-          <w:rFonts w:asciiTheme="minorBidi" w:eastAsia="Times New Roman" w:hAnsiTheme="minorBidi"/>
-          <w:color w:val="000000"/>
-          <w:kern w:val="0"/>
-          <w14:ligatures w14:val="none"/>
-        </w:rPr>
-        <w:t> </w:t>
+        <w:t>Deploy on mobile + offline ML models </w:t>
       </w:r>
     </w:p>
     <w:p>
@@ -1419,19 +1640,8 @@
           <w:kern w:val="0"/>
           <w14:ligatures w14:val="none"/>
         </w:rPr>
-        <w:t xml:space="preserve">Dr Will check for open </w:t>
-      </w:r>
-      <w:proofErr w:type="gramStart"/>
-      <w:r>
-        <w:rPr>
-          <w:rFonts w:asciiTheme="minorBidi" w:eastAsia="Times New Roman" w:hAnsiTheme="minorBidi"/>
-          <w:color w:val="000000"/>
-          <w:kern w:val="0"/>
-          <w14:ligatures w14:val="none"/>
-        </w:rPr>
-        <w:t>source</w:t>
-      </w:r>
-      <w:proofErr w:type="gramEnd"/>
+        <w:t>Dr Will check for open source</w:t>
+      </w:r>
     </w:p>
     <w:p>
       <w:pPr>
@@ -1455,27 +1665,7 @@
           <w:kern w:val="0"/>
           <w14:ligatures w14:val="none"/>
         </w:rPr>
-        <w:t xml:space="preserve">The game of the doctor to learn </w:t>
-      </w:r>
-      <w:proofErr w:type="gramStart"/>
-      <w:r>
-        <w:rPr>
-          <w:rFonts w:asciiTheme="minorBidi" w:eastAsia="Times New Roman" w:hAnsiTheme="minorBidi"/>
-          <w:color w:val="000000"/>
-          <w:kern w:val="0"/>
-          <w14:ligatures w14:val="none"/>
-        </w:rPr>
-        <w:t>languages</w:t>
-      </w:r>
-      <w:proofErr w:type="gramEnd"/>
-      <w:r>
-        <w:rPr>
-          <w:rFonts w:asciiTheme="minorBidi" w:eastAsia="Times New Roman" w:hAnsiTheme="minorBidi"/>
-          <w:color w:val="000000"/>
-          <w:kern w:val="0"/>
-          <w14:ligatures w14:val="none"/>
-        </w:rPr>
-        <w:t> </w:t>
+        <w:t>The game of the doctor to learn languages </w:t>
       </w:r>
     </w:p>
     <w:p>
@@ -1550,7 +1740,6 @@
           <w:kern w:val="0"/>
           <w14:ligatures w14:val="none"/>
         </w:rPr>
-        <w:lastRenderedPageBreak/>
         <w:t>Kaggle</w:t>
       </w:r>
     </w:p>
@@ -1639,27 +1828,7 @@
           <w:kern w:val="0"/>
           <w14:ligatures w14:val="none"/>
         </w:rPr>
-        <w:t xml:space="preserve"> can be </w:t>
-      </w:r>
-      <w:proofErr w:type="gramStart"/>
-      <w:r>
-        <w:rPr>
-          <w:rFonts w:asciiTheme="minorBidi" w:eastAsia="Times New Roman" w:hAnsiTheme="minorBidi"/>
-          <w:color w:val="000000"/>
-          <w:kern w:val="0"/>
-          <w14:ligatures w14:val="none"/>
-        </w:rPr>
-        <w:t>use</w:t>
-      </w:r>
-      <w:proofErr w:type="gramEnd"/>
-      <w:r>
-        <w:rPr>
-          <w:rFonts w:asciiTheme="minorBidi" w:eastAsia="Times New Roman" w:hAnsiTheme="minorBidi"/>
-          <w:color w:val="000000"/>
-          <w:kern w:val="0"/>
-          <w14:ligatures w14:val="none"/>
-        </w:rPr>
-        <w:t xml:space="preserve"> in mobile in small size.</w:t>
+        <w:t> can be use in mobile in small size.</w:t>
       </w:r>
     </w:p>
     <w:p>
@@ -1709,47 +1878,7 @@
           <w:kern w:val="0"/>
           <w14:ligatures w14:val="none"/>
         </w:rPr>
-        <w:t> </w:t>
-      </w:r>
-      <w:proofErr w:type="gramStart"/>
-      <w:r>
-        <w:rPr>
-          <w:rFonts w:asciiTheme="minorBidi" w:eastAsia="Times New Roman" w:hAnsiTheme="minorBidi"/>
-          <w:color w:val="000000"/>
-          <w:kern w:val="0"/>
-          <w14:ligatures w14:val="none"/>
-        </w:rPr>
-        <w:t>federated</w:t>
-      </w:r>
-      <w:proofErr w:type="gramEnd"/>
-      <w:r>
-        <w:rPr>
-          <w:rFonts w:asciiTheme="minorBidi" w:eastAsia="Times New Roman" w:hAnsiTheme="minorBidi"/>
-          <w:color w:val="000000"/>
-          <w:kern w:val="0"/>
-          <w14:ligatures w14:val="none"/>
-        </w:rPr>
-        <w:t xml:space="preserve"> Learning is good idea specially in </w:t>
-      </w:r>
-      <w:proofErr w:type="gramStart"/>
-      <w:r>
-        <w:rPr>
-          <w:rFonts w:asciiTheme="minorBidi" w:eastAsia="Times New Roman" w:hAnsiTheme="minorBidi"/>
-          <w:color w:val="000000"/>
-          <w:kern w:val="0"/>
-          <w14:ligatures w14:val="none"/>
-        </w:rPr>
-        <w:t>Medical</w:t>
-      </w:r>
-      <w:proofErr w:type="gramEnd"/>
-      <w:r>
-        <w:rPr>
-          <w:rFonts w:asciiTheme="minorBidi" w:eastAsia="Times New Roman" w:hAnsiTheme="minorBidi"/>
-          <w:color w:val="000000"/>
-          <w:kern w:val="0"/>
-          <w14:ligatures w14:val="none"/>
-        </w:rPr>
-        <w:t xml:space="preserve"> field for data secure.</w:t>
+        <w:t> federated Learning is good idea specially in Medical field for data secure.</w:t>
       </w:r>
     </w:p>
     <w:p>
@@ -1799,27 +1928,7 @@
           <w:kern w:val="0"/>
           <w14:ligatures w14:val="none"/>
         </w:rPr>
-        <w:t xml:space="preserve"> Medical research is </w:t>
-      </w:r>
-      <w:proofErr w:type="gramStart"/>
-      <w:r>
-        <w:rPr>
-          <w:rFonts w:asciiTheme="minorBidi" w:eastAsia="Times New Roman" w:hAnsiTheme="minorBidi"/>
-          <w:color w:val="000000"/>
-          <w:kern w:val="0"/>
-          <w14:ligatures w14:val="none"/>
-        </w:rPr>
-        <w:t>good</w:t>
-      </w:r>
-      <w:proofErr w:type="gramEnd"/>
-      <w:r>
-        <w:rPr>
-          <w:rFonts w:asciiTheme="minorBidi" w:eastAsia="Times New Roman" w:hAnsiTheme="minorBidi"/>
-          <w:color w:val="000000"/>
-          <w:kern w:val="0"/>
-          <w14:ligatures w14:val="none"/>
-        </w:rPr>
-        <w:t xml:space="preserve"> idea.</w:t>
+        <w:t> Medical research is good idea.</w:t>
       </w:r>
     </w:p>
     <w:p>
@@ -1944,19 +2053,8 @@
           <w:kern w:val="0"/>
           <w14:ligatures w14:val="none"/>
         </w:rPr>
-        <w:t xml:space="preserve"> Always explore and try </w:t>
-      </w:r>
-      <w:proofErr w:type="gramStart"/>
-      <w:r>
-        <w:rPr>
-          <w:rFonts w:asciiTheme="minorBidi" w:eastAsia="Times New Roman" w:hAnsiTheme="minorBidi"/>
-          <w:color w:val="000000"/>
-          <w:kern w:val="0"/>
-          <w14:ligatures w14:val="none"/>
-        </w:rPr>
-        <w:t>prototypes</w:t>
-      </w:r>
-      <w:proofErr w:type="gramEnd"/>
+        <w:t> Always explore and try prototypes</w:t>
+      </w:r>
     </w:p>
     <w:p>
       <w:pPr>
@@ -1980,27 +2078,7 @@
           <w:kern w:val="0"/>
           <w14:ligatures w14:val="none"/>
         </w:rPr>
-        <w:t xml:space="preserve"> take </w:t>
-      </w:r>
-      <w:proofErr w:type="gramStart"/>
-      <w:r>
-        <w:rPr>
-          <w:rFonts w:asciiTheme="minorBidi" w:eastAsia="Times New Roman" w:hAnsiTheme="minorBidi"/>
-          <w:color w:val="000000"/>
-          <w:kern w:val="0"/>
-          <w14:ligatures w14:val="none"/>
-        </w:rPr>
-        <w:t>Hard ware</w:t>
-      </w:r>
-      <w:proofErr w:type="gramEnd"/>
-      <w:r>
-        <w:rPr>
-          <w:rFonts w:asciiTheme="minorBidi" w:eastAsia="Times New Roman" w:hAnsiTheme="minorBidi"/>
-          <w:color w:val="000000"/>
-          <w:kern w:val="0"/>
-          <w14:ligatures w14:val="none"/>
-        </w:rPr>
-        <w:t xml:space="preserve"> into accounts</w:t>
+        <w:t> take Hard ware into accounts</w:t>
       </w:r>
     </w:p>
     <w:p>
@@ -2025,27 +2103,7 @@
           <w:kern w:val="0"/>
           <w14:ligatures w14:val="none"/>
         </w:rPr>
-        <w:t xml:space="preserve"> take time of </w:t>
-      </w:r>
-      <w:proofErr w:type="gramStart"/>
-      <w:r>
-        <w:rPr>
-          <w:rFonts w:asciiTheme="minorBidi" w:eastAsia="Times New Roman" w:hAnsiTheme="minorBidi"/>
-          <w:color w:val="000000"/>
-          <w:kern w:val="0"/>
-          <w14:ligatures w14:val="none"/>
-        </w:rPr>
-        <w:t>implementation  into</w:t>
-      </w:r>
-      <w:proofErr w:type="gramEnd"/>
-      <w:r>
-        <w:rPr>
-          <w:rFonts w:asciiTheme="minorBidi" w:eastAsia="Times New Roman" w:hAnsiTheme="minorBidi"/>
-          <w:color w:val="000000"/>
-          <w:kern w:val="0"/>
-          <w14:ligatures w14:val="none"/>
-        </w:rPr>
-        <w:t xml:space="preserve"> accounts</w:t>
+        <w:t> take time of implementation  into accounts</w:t>
       </w:r>
       <w:r>
         <w:rPr>
@@ -2067,22 +2125,14 @@
         <w:rPr>
           <w:rFonts w:eastAsia="Times New Roman"/>
         </w:rPr>
-        <w:t xml:space="preserve">Meet (2) </w:t>
-      </w:r>
-      <w:proofErr w:type="gramStart"/>
+        <w:t>Meet (2) 29-9</w:t>
+      </w:r>
       <w:r>
         <w:rPr>
           <w:rFonts w:eastAsia="Times New Roman"/>
         </w:rPr>
-        <w:t>29-9</w:t>
-      </w:r>
-      <w:r>
-        <w:rPr>
-          <w:rFonts w:eastAsia="Times New Roman"/>
-        </w:rPr>
         <w:t>-2023</w:t>
       </w:r>
-      <w:proofErr w:type="gramEnd"/>
     </w:p>
     <w:p>
       <w:pPr>
@@ -2119,29 +2169,6 @@
     </w:p>
     <w:p>
       <w:pPr>
-        <w:pStyle w:val="ListParagraph"/>
-        <w:numPr>
-          <w:ilvl w:val="0"/>
-          <w:numId w:val="97"/>
-        </w:numPr>
-        <w:spacing w:after="0" w:line="240" w:lineRule="auto"/>
-        <w:rPr>
-          <w:rFonts w:asciiTheme="minorBidi" w:hAnsiTheme="minorBidi"/>
-          <w:sz w:val="24"/>
-          <w:szCs w:val="24"/>
-        </w:rPr>
-      </w:pPr>
-      <w:r>
-        <w:rPr>
-          <w:rFonts w:asciiTheme="minorBidi" w:hAnsiTheme="minorBidi"/>
-          <w:sz w:val="24"/>
-          <w:szCs w:val="24"/>
-        </w:rPr>
-        <w:t>Our ideas:</w:t>
-      </w:r>
-    </w:p>
-    <w:p>
-      <w:pPr>
         <w:numPr>
           <w:ilvl w:val="0"/>
           <w:numId w:val="25"/>
@@ -2859,6 +2886,7 @@
           <w:kern w:val="0"/>
           <w14:ligatures w14:val="none"/>
         </w:rPr>
+        <w:lastRenderedPageBreak/>
         <w:t>Fake Text</w:t>
       </w:r>
     </w:p>
@@ -3009,7 +3037,6 @@
           <w:kern w:val="0"/>
           <w14:ligatures w14:val="none"/>
         </w:rPr>
-        <w:lastRenderedPageBreak/>
         <w:t>AR-ML fashion stylist</w:t>
       </w:r>
     </w:p>
@@ -3776,19 +3803,8 @@
           <w:kern w:val="0"/>
           <w14:ligatures w14:val="none"/>
         </w:rPr>
-        <w:t xml:space="preserve">etect the right way to train with therapist </w:t>
-      </w:r>
-      <w:proofErr w:type="gramStart"/>
-      <w:r>
-        <w:rPr>
-          <w:rFonts w:asciiTheme="minorBidi" w:eastAsia="Times New Roman" w:hAnsiTheme="minorBidi"/>
-          <w:color w:val="000000"/>
-          <w:kern w:val="0"/>
-          <w14:ligatures w14:val="none"/>
-        </w:rPr>
-        <w:t>chatbot</w:t>
-      </w:r>
-      <w:proofErr w:type="gramEnd"/>
+        <w:t>etect the right way to train with therapist chatbot</w:t>
+      </w:r>
     </w:p>
     <w:p>
       <w:pPr>
@@ -3812,19 +3828,8 @@
           <w:kern w:val="0"/>
           <w14:ligatures w14:val="none"/>
         </w:rPr>
-        <w:t xml:space="preserve">Hide bad ad witch not suitable for </w:t>
-      </w:r>
-      <w:proofErr w:type="gramStart"/>
-      <w:r>
-        <w:rPr>
-          <w:rFonts w:asciiTheme="minorBidi" w:eastAsia="Times New Roman" w:hAnsiTheme="minorBidi"/>
-          <w:color w:val="000000"/>
-          <w:kern w:val="0"/>
-          <w14:ligatures w14:val="none"/>
-        </w:rPr>
-        <w:t>children</w:t>
-      </w:r>
-      <w:proofErr w:type="gramEnd"/>
+        <w:t>Hide bad ad witch not suitable for children</w:t>
+      </w:r>
     </w:p>
     <w:p>
       <w:pPr>
@@ -3931,19 +3936,8 @@
           <w:kern w:val="0"/>
           <w14:ligatures w14:val="none"/>
         </w:rPr>
-        <w:t xml:space="preserve">Will the code be Open </w:t>
-      </w:r>
-      <w:proofErr w:type="gramStart"/>
-      <w:r>
-        <w:rPr>
-          <w:rFonts w:asciiTheme="minorBidi" w:eastAsia="Times New Roman" w:hAnsiTheme="minorBidi"/>
-          <w:color w:val="000000"/>
-          <w:kern w:val="0"/>
-          <w14:ligatures w14:val="none"/>
-        </w:rPr>
-        <w:t>Source</w:t>
-      </w:r>
-      <w:proofErr w:type="gramEnd"/>
+        <w:t>Will the code be Open Source</w:t>
+      </w:r>
     </w:p>
     <w:p>
       <w:pPr>
@@ -3968,19 +3962,8 @@
           <w:kern w:val="0"/>
           <w14:ligatures w14:val="none"/>
         </w:rPr>
-        <w:t xml:space="preserve">Resources (GPU) of the </w:t>
-      </w:r>
-      <w:proofErr w:type="gramStart"/>
-      <w:r>
-        <w:rPr>
-          <w:rFonts w:asciiTheme="minorBidi" w:eastAsia="Times New Roman" w:hAnsiTheme="minorBidi"/>
-          <w:color w:val="000000"/>
-          <w:kern w:val="0"/>
-          <w14:ligatures w14:val="none"/>
-        </w:rPr>
-        <w:t>Faculty</w:t>
-      </w:r>
-      <w:proofErr w:type="gramEnd"/>
+        <w:t>Resources (GPU) of the Faculty</w:t>
+      </w:r>
     </w:p>
     <w:p>
       <w:pPr>
@@ -4135,21 +4118,8 @@
           <w:kern w:val="0"/>
           <w14:ligatures w14:val="none"/>
         </w:rPr>
-        <w:t xml:space="preserve">Model (large) the doctor will check in </w:t>
-      </w:r>
-      <w:proofErr w:type="spellStart"/>
-      <w:proofErr w:type="gramStart"/>
-      <w:r>
-        <w:rPr>
-          <w:rFonts w:asciiTheme="minorBidi" w:eastAsia="Times New Roman" w:hAnsiTheme="minorBidi"/>
-          <w:color w:val="000000"/>
-          <w:kern w:val="0"/>
-          <w14:ligatures w14:val="none"/>
-        </w:rPr>
-        <w:t>meta.ai.research</w:t>
-      </w:r>
-      <w:proofErr w:type="spellEnd"/>
-      <w:proofErr w:type="gramEnd"/>
+        <w:t>Model (large) the doctor will check in meta.ai.research</w:t>
+      </w:r>
     </w:p>
     <w:p>
       <w:pPr>
@@ -4198,7 +4168,6 @@
         </w:rPr>
         <w:t xml:space="preserve"> is Our </w:t>
       </w:r>
-      <w:proofErr w:type="gramStart"/>
       <w:r>
         <w:rPr>
           <w:rFonts w:asciiTheme="minorBidi" w:eastAsia="Times New Roman" w:hAnsiTheme="minorBidi"/>
@@ -4217,7 +4186,6 @@
         </w:rPr>
         <w:t xml:space="preserve"> ??</w:t>
       </w:r>
-      <w:proofErr w:type="gramEnd"/>
     </w:p>
     <w:p>
       <w:pPr>
@@ -4330,6 +4298,7 @@
           <w:kern w:val="0"/>
           <w14:ligatures w14:val="none"/>
         </w:rPr>
+        <w:lastRenderedPageBreak/>
         <w:t>Fake</w:t>
       </w:r>
       <w:r>
@@ -4339,27 +4308,7 @@
           <w:kern w:val="0"/>
           <w14:ligatures w14:val="none"/>
         </w:rPr>
-        <w:t xml:space="preserve"> </w:t>
-      </w:r>
-      <w:proofErr w:type="gramStart"/>
-      <w:r>
-        <w:rPr>
-          <w:rFonts w:asciiTheme="minorBidi" w:eastAsia="Times New Roman" w:hAnsiTheme="minorBidi"/>
-          <w:color w:val="000000"/>
-          <w:kern w:val="0"/>
-          <w14:ligatures w14:val="none"/>
-        </w:rPr>
-        <w:t>Problem :</w:t>
-      </w:r>
-      <w:proofErr w:type="gramEnd"/>
-      <w:r>
-        <w:rPr>
-          <w:rFonts w:asciiTheme="minorBidi" w:eastAsia="Times New Roman" w:hAnsiTheme="minorBidi"/>
-          <w:color w:val="000000"/>
-          <w:kern w:val="0"/>
-          <w14:ligatures w14:val="none"/>
-        </w:rPr>
-        <w:t xml:space="preserve"> We won’t find data</w:t>
+        <w:t xml:space="preserve"> Problem : We won’t find data</w:t>
       </w:r>
       <w:r>
         <w:rPr>
@@ -4416,27 +4365,7 @@
           <w:kern w:val="0"/>
           <w14:ligatures w14:val="none"/>
         </w:rPr>
-        <w:t xml:space="preserve">Need to search on the </w:t>
-      </w:r>
-      <w:proofErr w:type="gramStart"/>
-      <w:r>
-        <w:rPr>
-          <w:rFonts w:asciiTheme="minorBidi" w:eastAsia="Times New Roman" w:hAnsiTheme="minorBidi"/>
-          <w:color w:val="000000"/>
-          <w:kern w:val="0"/>
-          <w14:ligatures w14:val="none"/>
-        </w:rPr>
-        <w:t>others</w:t>
-      </w:r>
-      <w:proofErr w:type="gramEnd"/>
-      <w:r>
-        <w:rPr>
-          <w:rFonts w:asciiTheme="minorBidi" w:eastAsia="Times New Roman" w:hAnsiTheme="minorBidi"/>
-          <w:color w:val="000000"/>
-          <w:kern w:val="0"/>
-          <w14:ligatures w14:val="none"/>
-        </w:rPr>
-        <w:t xml:space="preserve"> </w:t>
+        <w:t xml:space="preserve">Need to search on the others </w:t>
       </w:r>
       <w:r>
         <w:rPr>
@@ -4544,7 +4473,6 @@
           <w:kern w:val="0"/>
           <w14:ligatures w14:val="none"/>
         </w:rPr>
-        <w:lastRenderedPageBreak/>
         <w:t>ML to scan </w:t>
       </w:r>
     </w:p>
@@ -4570,27 +4498,7 @@
           <w:kern w:val="0"/>
           <w14:ligatures w14:val="none"/>
         </w:rPr>
-        <w:t xml:space="preserve">How </w:t>
-      </w:r>
-      <w:proofErr w:type="gramStart"/>
-      <w:r>
-        <w:rPr>
-          <w:rFonts w:asciiTheme="minorBidi" w:eastAsia="Times New Roman" w:hAnsiTheme="minorBidi"/>
-          <w:color w:val="000000"/>
-          <w:kern w:val="0"/>
-          <w14:ligatures w14:val="none"/>
-        </w:rPr>
-        <w:t>is</w:t>
-      </w:r>
-      <w:proofErr w:type="gramEnd"/>
-      <w:r>
-        <w:rPr>
-          <w:rFonts w:asciiTheme="minorBidi" w:eastAsia="Times New Roman" w:hAnsiTheme="minorBidi"/>
-          <w:color w:val="000000"/>
-          <w:kern w:val="0"/>
-          <w14:ligatures w14:val="none"/>
-        </w:rPr>
-        <w:t xml:space="preserve"> the clothes being </w:t>
+        <w:t xml:space="preserve">How is the clothes being </w:t>
       </w:r>
       <w:r>
         <w:rPr>
@@ -4878,19 +4786,8 @@
           <w:kern w:val="0"/>
           <w14:ligatures w14:val="none"/>
         </w:rPr>
-        <w:t xml:space="preserve"> new and </w:t>
-      </w:r>
-      <w:proofErr w:type="gramStart"/>
-      <w:r>
-        <w:rPr>
-          <w:rFonts w:asciiTheme="minorBidi" w:eastAsia="Times New Roman" w:hAnsiTheme="minorBidi"/>
-          <w:color w:val="000000"/>
-          <w:kern w:val="0"/>
-          <w14:ligatures w14:val="none"/>
-        </w:rPr>
-        <w:t>view</w:t>
-      </w:r>
-      <w:proofErr w:type="gramEnd"/>
+        <w:t xml:space="preserve"> new and view</w:t>
+      </w:r>
     </w:p>
     <w:p>
       <w:pPr>
@@ -5046,59 +4943,64 @@
           <w:sz w:val="24"/>
           <w:szCs w:val="24"/>
         </w:rPr>
-        <w:t xml:space="preserve">Our </w:t>
-      </w:r>
-      <w:proofErr w:type="gramStart"/>
+        <w:t>Our Ideas:</w:t>
+      </w:r>
+    </w:p>
+    <w:p>
+      <w:pPr>
+        <w:pStyle w:val="ListParagraph"/>
+        <w:numPr>
+          <w:ilvl w:val="1"/>
+          <w:numId w:val="97"/>
+        </w:numPr>
+        <w:spacing w:after="0" w:line="240" w:lineRule="auto"/>
+        <w:rPr>
+          <w:rFonts w:asciiTheme="minorBidi" w:hAnsiTheme="minorBidi"/>
+        </w:rPr>
+      </w:pPr>
       <w:r>
         <w:rPr>
           <w:rFonts w:asciiTheme="minorBidi" w:hAnsiTheme="minorBidi"/>
           <w:sz w:val="24"/>
           <w:szCs w:val="24"/>
         </w:rPr>
-        <w:t>Ideas</w:t>
-      </w:r>
-      <w:proofErr w:type="gramEnd"/>
+        <w:t xml:space="preserve">X- Report Generation </w:t>
+      </w:r>
+    </w:p>
+    <w:p>
+      <w:pPr>
+        <w:pStyle w:val="ListParagraph"/>
+        <w:numPr>
+          <w:ilvl w:val="1"/>
+          <w:numId w:val="97"/>
+        </w:numPr>
+        <w:spacing w:after="0" w:line="240" w:lineRule="auto"/>
+        <w:rPr>
+          <w:rFonts w:asciiTheme="minorBidi" w:hAnsiTheme="minorBidi"/>
+        </w:rPr>
+      </w:pPr>
       <w:r>
         <w:rPr>
           <w:rFonts w:asciiTheme="minorBidi" w:hAnsiTheme="minorBidi"/>
           <w:sz w:val="24"/>
           <w:szCs w:val="24"/>
         </w:rPr>
-        <w:t>:</w:t>
+        <w:t>Medical Assistance App [Full Assistance]</w:t>
       </w:r>
     </w:p>
     <w:p>
       <w:pPr>
         <w:pStyle w:val="ListParagraph"/>
         <w:numPr>
-          <w:ilvl w:val="1"/>
+          <w:ilvl w:val="0"/>
           <w:numId w:val="97"/>
         </w:numPr>
         <w:spacing w:after="0" w:line="240" w:lineRule="auto"/>
-        <w:rPr>
-          <w:rFonts w:asciiTheme="minorBidi" w:hAnsiTheme="minorBidi"/>
-        </w:rPr>
-      </w:pPr>
-      <w:r>
         <w:rPr>
           <w:rFonts w:asciiTheme="minorBidi" w:hAnsiTheme="minorBidi"/>
           <w:sz w:val="24"/>
           <w:szCs w:val="24"/>
         </w:rPr>
-        <w:t xml:space="preserve">X- Report Generation </w:t>
-      </w:r>
-    </w:p>
-    <w:p>
-      <w:pPr>
-        <w:pStyle w:val="ListParagraph"/>
-        <w:numPr>
-          <w:ilvl w:val="1"/>
-          <w:numId w:val="97"/>
-        </w:numPr>
-        <w:spacing w:after="0" w:line="240" w:lineRule="auto"/>
-        <w:rPr>
-          <w:rFonts w:asciiTheme="minorBidi" w:hAnsiTheme="minorBidi"/>
-        </w:rPr>
       </w:pPr>
       <w:r>
         <w:rPr>
@@ -5106,14 +5008,14 @@
           <w:sz w:val="24"/>
           <w:szCs w:val="24"/>
         </w:rPr>
-        <w:t>Medical Assistance App [Full Assistance]</w:t>
+        <w:t>Dr. Notes:</w:t>
       </w:r>
     </w:p>
     <w:p>
       <w:pPr>
         <w:pStyle w:val="ListParagraph"/>
         <w:numPr>
-          <w:ilvl w:val="0"/>
+          <w:ilvl w:val="1"/>
           <w:numId w:val="97"/>
         </w:numPr>
         <w:spacing w:after="0" w:line="240" w:lineRule="auto"/>
@@ -5129,7 +5031,7 @@
           <w:sz w:val="24"/>
           <w:szCs w:val="24"/>
         </w:rPr>
-        <w:t>Dr. Notes:</w:t>
+        <w:t>Check the Dataset availability.</w:t>
       </w:r>
     </w:p>
     <w:p>
@@ -5152,41 +5054,163 @@
           <w:sz w:val="24"/>
           <w:szCs w:val="24"/>
         </w:rPr>
-        <w:t>Check the Dataset availability.</w:t>
+        <w:t>The Dr Preferred the Report idea</w:t>
+      </w:r>
+    </w:p>
+    <w:p>
+      <w:pPr>
+        <w:rPr>
+          <w:rFonts w:asciiTheme="minorBidi" w:hAnsiTheme="minorBidi"/>
+        </w:rPr>
+      </w:pPr>
+    </w:p>
+    <w:p>
+      <w:pPr>
+        <w:pStyle w:val="Heading2"/>
+      </w:pPr>
+      <w:r>
+        <w:t>Meet (</w:t>
+      </w:r>
+      <w:r>
+        <w:t>5</w:t>
+      </w:r>
+      <w:r>
+        <w:t xml:space="preserve">): </w:t>
+      </w:r>
+      <w:r>
+        <w:t>19</w:t>
+      </w:r>
+      <w:r>
+        <w:t>-12-2023</w:t>
+      </w:r>
+      <w:r>
+        <w:t xml:space="preserve"> (On Campus)</w:t>
       </w:r>
     </w:p>
     <w:p>
       <w:pPr>
         <w:pStyle w:val="ListParagraph"/>
         <w:numPr>
-          <w:ilvl w:val="1"/>
+          <w:ilvl w:val="0"/>
+          <w:numId w:val="103"/>
+        </w:numPr>
+        <w:rPr>
+          <w:rFonts w:asciiTheme="minorBidi" w:hAnsiTheme="minorBidi"/>
+        </w:rPr>
+      </w:pPr>
+      <w:r>
+        <w:rPr>
+          <w:rFonts w:asciiTheme="minorBidi" w:hAnsiTheme="minorBidi"/>
+        </w:rPr>
+        <w:t>Rehearsal for the presentation</w:t>
+      </w:r>
+    </w:p>
+    <w:p>
+      <w:pPr>
+        <w:rPr>
+          <w:rFonts w:asciiTheme="minorBidi" w:hAnsiTheme="minorBidi"/>
+        </w:rPr>
+      </w:pPr>
+    </w:p>
+    <w:p>
+      <w:pPr>
+        <w:pStyle w:val="Heading2"/>
+        <w:rPr>
+          <w:rFonts w:eastAsia="Times New Roman"/>
+        </w:rPr>
+      </w:pPr>
+      <w:r>
+        <w:rPr>
+          <w:rFonts w:eastAsia="Times New Roman"/>
+        </w:rPr>
+        <w:t>Meet ()</w:t>
+      </w:r>
+      <w:r>
+        <w:rPr>
+          <w:rFonts w:eastAsia="Times New Roman"/>
+        </w:rPr>
+        <w:t xml:space="preserve">: </w:t>
+      </w:r>
+      <w:r>
+        <w:rPr>
+          <w:rFonts w:eastAsia="Times New Roman"/>
+        </w:rPr>
+        <w:t>x</w:t>
+      </w:r>
+      <w:r>
+        <w:rPr>
+          <w:rFonts w:eastAsia="Times New Roman"/>
+        </w:rPr>
+        <w:t>-</w:t>
+      </w:r>
+      <w:r>
+        <w:rPr>
+          <w:rFonts w:eastAsia="Times New Roman"/>
+        </w:rPr>
+        <w:t>x</w:t>
+      </w:r>
+      <w:r>
+        <w:rPr>
+          <w:rFonts w:eastAsia="Times New Roman"/>
+        </w:rPr>
+        <w:t>-202</w:t>
+      </w:r>
+      <w:r>
+        <w:rPr>
+          <w:rFonts w:eastAsia="Times New Roman"/>
+        </w:rPr>
+        <w:t>4:</w:t>
+      </w:r>
+    </w:p>
+    <w:p>
+      <w:pPr>
+        <w:pStyle w:val="ListParagraph"/>
+        <w:numPr>
+          <w:ilvl w:val="0"/>
           <w:numId w:val="97"/>
         </w:numPr>
         <w:spacing w:after="0" w:line="240" w:lineRule="auto"/>
+        <w:rPr>
+          <w:rFonts w:asciiTheme="minorBidi" w:hAnsiTheme="minorBidi"/>
+        </w:rPr>
+      </w:pPr>
+      <w:r>
         <w:rPr>
           <w:rFonts w:asciiTheme="minorBidi" w:hAnsiTheme="minorBidi"/>
           <w:sz w:val="24"/>
           <w:szCs w:val="24"/>
         </w:rPr>
-      </w:pPr>
-      <w:r>
+        <w:t>Main Topic:</w:t>
+      </w:r>
+      <w:r>
+        <w:rPr>
+          <w:rFonts w:asciiTheme="minorBidi" w:hAnsiTheme="minorBidi"/>
+        </w:rPr>
+        <w:t xml:space="preserve"> </w:t>
+      </w:r>
+    </w:p>
+    <w:p>
+      <w:pPr>
+        <w:pStyle w:val="ListParagraph"/>
+        <w:numPr>
+          <w:ilvl w:val="0"/>
+          <w:numId w:val="97"/>
+        </w:numPr>
+        <w:spacing w:after="0" w:line="240" w:lineRule="auto"/>
         <w:rPr>
           <w:rFonts w:asciiTheme="minorBidi" w:hAnsiTheme="minorBidi"/>
           <w:sz w:val="24"/>
           <w:szCs w:val="24"/>
         </w:rPr>
-        <w:t xml:space="preserve">The Dr Preferred the Report </w:t>
-      </w:r>
-      <w:proofErr w:type="gramStart"/>
+      </w:pPr>
       <w:r>
         <w:rPr>
           <w:rFonts w:asciiTheme="minorBidi" w:hAnsiTheme="minorBidi"/>
           <w:sz w:val="24"/>
           <w:szCs w:val="24"/>
         </w:rPr>
-        <w:t>idea</w:t>
-      </w:r>
-      <w:proofErr w:type="gramEnd"/>
+        <w:t>Dr. Notes: fine till now.</w:t>
+      </w:r>
     </w:p>
     <w:p>
       <w:pPr>
@@ -5194,28 +5218,94 @@
           <w:rFonts w:asciiTheme="minorBidi" w:hAnsiTheme="minorBidi"/>
         </w:rPr>
       </w:pPr>
+      <w:r>
+        <w:rPr>
+          <w:rFonts w:asciiTheme="minorBidi" w:hAnsiTheme="minorBidi"/>
+        </w:rPr>
+        <w:t>Done Till now:</w:t>
+      </w:r>
+    </w:p>
+    <w:p>
+      <w:pPr>
+        <w:rPr>
+          <w:rFonts w:asciiTheme="minorBidi" w:hAnsiTheme="minorBidi"/>
+        </w:rPr>
+      </w:pPr>
+    </w:p>
+    <w:p>
+      <w:pPr>
+        <w:pStyle w:val="ListParagraph"/>
+        <w:numPr>
+          <w:ilvl w:val="0"/>
+          <w:numId w:val="105"/>
+        </w:numPr>
+        <w:rPr>
+          <w:rFonts w:asciiTheme="minorBidi" w:hAnsiTheme="minorBidi"/>
+        </w:rPr>
+      </w:pPr>
+      <w:r>
+        <w:rPr>
+          <w:rFonts w:asciiTheme="minorBidi" w:hAnsiTheme="minorBidi"/>
+        </w:rPr>
+        <w:t xml:space="preserve">Done </w:t>
+      </w:r>
+      <w:r>
+        <w:rPr>
+          <w:rFonts w:asciiTheme="minorBidi" w:hAnsiTheme="minorBidi"/>
+        </w:rPr>
+        <w:t>Obejctec De…</w:t>
+      </w:r>
+    </w:p>
+    <w:p>
+      <w:pPr>
+        <w:rPr>
+          <w:rFonts w:asciiTheme="minorBidi" w:hAnsiTheme="minorBidi"/>
+        </w:rPr>
+      </w:pPr>
+    </w:p>
+    <w:p>
+      <w:pPr>
+        <w:rPr>
+          <w:rFonts w:asciiTheme="minorBidi" w:hAnsiTheme="minorBidi"/>
+        </w:rPr>
+      </w:pPr>
     </w:p>
     <w:p>
       <w:pPr>
         <w:pStyle w:val="Heading2"/>
-      </w:pPr>
-      <w:r>
-        <w:t>Meet (</w:t>
-      </w:r>
-      <w:r>
-        <w:t>5</w:t>
-      </w:r>
-      <w:r>
-        <w:t xml:space="preserve">): </w:t>
-      </w:r>
-      <w:r>
-        <w:t>19</w:t>
-      </w:r>
-      <w:r>
-        <w:t>-12-2023</w:t>
-      </w:r>
-      <w:r>
-        <w:t xml:space="preserve"> (On Campus)</w:t>
+        <w:rPr>
+          <w:rFonts w:eastAsia="Times New Roman"/>
+        </w:rPr>
+      </w:pPr>
+      <w:r>
+        <w:rPr>
+          <w:rFonts w:eastAsia="Times New Roman"/>
+        </w:rPr>
+        <w:t>Meet ()</w:t>
+      </w:r>
+      <w:r>
+        <w:rPr>
+          <w:rFonts w:eastAsia="Times New Roman"/>
+        </w:rPr>
+        <w:t>: 1-</w:t>
+      </w:r>
+      <w:r>
+        <w:rPr>
+          <w:rFonts w:eastAsia="Times New Roman"/>
+        </w:rPr>
+        <w:t>4</w:t>
+      </w:r>
+      <w:r>
+        <w:rPr>
+          <w:rFonts w:eastAsia="Times New Roman"/>
+        </w:rPr>
+        <w:t>-202</w:t>
+      </w:r>
+      <w:r>
+        <w:rPr>
+          <w:rFonts w:eastAsia="Times New Roman"/>
+        </w:rPr>
+        <w:t>4:</w:t>
       </w:r>
     </w:p>
     <w:p>
@@ -5223,8 +5313,9 @@
         <w:pStyle w:val="ListParagraph"/>
         <w:numPr>
           <w:ilvl w:val="0"/>
-          <w:numId w:val="103"/>
-        </w:numPr>
+          <w:numId w:val="97"/>
+        </w:numPr>
+        <w:spacing w:after="0" w:line="240" w:lineRule="auto"/>
         <w:rPr>
           <w:rFonts w:asciiTheme="minorBidi" w:hAnsiTheme="minorBidi"/>
         </w:rPr>
@@ -5232,12 +5323,200 @@
       <w:r>
         <w:rPr>
           <w:rFonts w:asciiTheme="minorBidi" w:hAnsiTheme="minorBidi"/>
-        </w:rPr>
-        <w:t>Rehearsal for the presentation</w:t>
-      </w:r>
-    </w:p>
-    <w:p>
-      <w:pPr>
+          <w:sz w:val="24"/>
+          <w:szCs w:val="24"/>
+        </w:rPr>
+        <w:t>Main Topic:</w:t>
+      </w:r>
+      <w:r>
+        <w:rPr>
+          <w:rFonts w:asciiTheme="minorBidi" w:hAnsiTheme="minorBidi"/>
+        </w:rPr>
+        <w:t xml:space="preserve"> </w:t>
+      </w:r>
+    </w:p>
+    <w:p>
+      <w:pPr>
+        <w:pStyle w:val="ListParagraph"/>
+        <w:numPr>
+          <w:ilvl w:val="0"/>
+          <w:numId w:val="97"/>
+        </w:numPr>
+        <w:spacing w:after="0" w:line="240" w:lineRule="auto"/>
+        <w:rPr>
+          <w:rFonts w:asciiTheme="minorBidi" w:hAnsiTheme="minorBidi"/>
+          <w:sz w:val="24"/>
+          <w:szCs w:val="24"/>
+        </w:rPr>
+      </w:pPr>
+      <w:r>
+        <w:rPr>
+          <w:rFonts w:asciiTheme="minorBidi" w:hAnsiTheme="minorBidi"/>
+          <w:sz w:val="24"/>
+          <w:szCs w:val="24"/>
+        </w:rPr>
+        <w:lastRenderedPageBreak/>
+        <w:t xml:space="preserve">Dr. Notes: </w:t>
+      </w:r>
+      <w:r>
+        <w:rPr>
+          <w:rFonts w:asciiTheme="minorBidi" w:hAnsiTheme="minorBidi"/>
+          <w:sz w:val="24"/>
+          <w:szCs w:val="24"/>
+        </w:rPr>
+        <w:t>fine till now.</w:t>
+      </w:r>
+    </w:p>
+    <w:p>
+      <w:pPr>
+        <w:rPr>
+          <w:rFonts w:asciiTheme="minorBidi" w:hAnsiTheme="minorBidi"/>
+        </w:rPr>
+      </w:pPr>
+      <w:r>
+        <w:rPr>
+          <w:rFonts w:asciiTheme="minorBidi" w:hAnsiTheme="minorBidi"/>
+        </w:rPr>
+        <w:t>Done Till now:</w:t>
+      </w:r>
+    </w:p>
+    <w:p>
+      <w:pPr>
+        <w:pStyle w:val="ListParagraph"/>
+        <w:numPr>
+          <w:ilvl w:val="0"/>
+          <w:numId w:val="105"/>
+        </w:numPr>
+        <w:rPr>
+          <w:rFonts w:asciiTheme="minorBidi" w:hAnsiTheme="minorBidi"/>
+        </w:rPr>
+      </w:pPr>
+      <w:r>
+        <w:rPr>
+          <w:rFonts w:asciiTheme="minorBidi" w:hAnsiTheme="minorBidi"/>
+        </w:rPr>
+        <w:t>Done</w:t>
+      </w:r>
+      <w:r>
+        <w:rPr>
+          <w:rFonts w:asciiTheme="minorBidi" w:hAnsiTheme="minorBidi"/>
+        </w:rPr>
+        <w:t xml:space="preserve"> gpt Trainer on half epoch</w:t>
+      </w:r>
+    </w:p>
+    <w:p>
+      <w:pPr>
+        <w:pStyle w:val="ListParagraph"/>
+        <w:numPr>
+          <w:ilvl w:val="0"/>
+          <w:numId w:val="105"/>
+        </w:numPr>
+        <w:rPr>
+          <w:rFonts w:asciiTheme="minorBidi" w:hAnsiTheme="minorBidi"/>
+        </w:rPr>
+      </w:pPr>
+      <w:r>
+        <w:rPr>
+          <w:rFonts w:asciiTheme="minorBidi" w:hAnsiTheme="minorBidi"/>
+        </w:rPr>
+        <w:t>We have a problem with server version</w:t>
+      </w:r>
+    </w:p>
+    <w:p>
+      <w:pPr>
+        <w:pStyle w:val="ListParagraph"/>
+        <w:numPr>
+          <w:ilvl w:val="0"/>
+          <w:numId w:val="105"/>
+        </w:numPr>
+        <w:rPr>
+          <w:rFonts w:asciiTheme="minorBidi" w:hAnsiTheme="minorBidi"/>
+        </w:rPr>
+      </w:pPr>
+      <w:r>
+        <w:rPr>
+          <w:rFonts w:asciiTheme="minorBidi" w:hAnsiTheme="minorBidi"/>
+        </w:rPr>
+        <w:t>Train heat map on 5 subsets on colab and get results and Confirmed Result of an Example from a Dr.</w:t>
+      </w:r>
+    </w:p>
+    <w:p>
+      <w:pPr>
+        <w:pStyle w:val="ListParagraph"/>
+        <w:numPr>
+          <w:ilvl w:val="0"/>
+          <w:numId w:val="105"/>
+        </w:numPr>
+        <w:rPr>
+          <w:rFonts w:asciiTheme="minorBidi" w:hAnsiTheme="minorBidi"/>
+        </w:rPr>
+      </w:pPr>
+      <w:r>
+        <w:rPr>
+          <w:rFonts w:asciiTheme="minorBidi" w:hAnsiTheme="minorBidi"/>
+        </w:rPr>
+        <w:t xml:space="preserve"> We begin in Denoiser approaches.</w:t>
+      </w:r>
+    </w:p>
+    <w:p>
+      <w:pPr>
+        <w:rPr>
+          <w:rFonts w:asciiTheme="minorBidi" w:hAnsiTheme="minorBidi"/>
+        </w:rPr>
+      </w:pPr>
+      <w:r>
+        <w:rPr>
+          <w:rFonts w:asciiTheme="minorBidi" w:hAnsiTheme="minorBidi"/>
+        </w:rPr>
+        <w:t>Next Meet Tasks:</w:t>
+      </w:r>
+    </w:p>
+    <w:p>
+      <w:pPr>
+        <w:pStyle w:val="ListParagraph"/>
+        <w:numPr>
+          <w:ilvl w:val="0"/>
+          <w:numId w:val="106"/>
+        </w:numPr>
+        <w:rPr>
+          <w:rFonts w:asciiTheme="minorBidi" w:hAnsiTheme="minorBidi"/>
+        </w:rPr>
+      </w:pPr>
+      <w:r>
+        <w:rPr>
+          <w:rFonts w:asciiTheme="minorBidi" w:hAnsiTheme="minorBidi"/>
+        </w:rPr>
+        <w:t>UI/UX initial Design</w:t>
+      </w:r>
+    </w:p>
+    <w:p>
+      <w:pPr>
+        <w:pStyle w:val="ListParagraph"/>
+        <w:numPr>
+          <w:ilvl w:val="0"/>
+          <w:numId w:val="106"/>
+        </w:numPr>
+        <w:rPr>
+          <w:rFonts w:asciiTheme="minorBidi" w:hAnsiTheme="minorBidi"/>
+        </w:rPr>
+      </w:pPr>
+      <w:r>
+        <w:rPr>
+          <w:rFonts w:asciiTheme="minorBidi" w:hAnsiTheme="minorBidi"/>
+        </w:rPr>
+        <w:t>Fix Problem of gpt and complete train</w:t>
+      </w:r>
+    </w:p>
+    <w:p>
+      <w:pPr>
+        <w:rPr>
+          <w:rFonts w:asciiTheme="minorBidi" w:hAnsiTheme="minorBidi"/>
+        </w:rPr>
+      </w:pPr>
+    </w:p>
+    <w:p>
+      <w:pPr>
+        <w:pStyle w:val="ListParagraph"/>
         <w:rPr>
           <w:rFonts w:asciiTheme="minorBidi" w:hAnsiTheme="minorBidi"/>
         </w:rPr>
@@ -5254,7 +5533,7 @@
 </file>
 
 <file path=word/numbering.xml><?xml version="1.0" encoding="utf-8"?>
-<w:numbering xmlns:wpc="http://schemas.microsoft.com/office/word/2010/wordprocessingCanvas" xmlns:cx="http://schemas.microsoft.com/office/drawing/2014/chartex" xmlns:cx1="http://schemas.microsoft.com/office/drawing/2015/9/8/chartex" xmlns:cx2="http://schemas.microsoft.com/office/drawing/2015/10/21/chartex" xmlns:cx3="http://schemas.microsoft.com/office/drawing/2016/5/9/chartex" xmlns:cx4="http://schemas.microsoft.com/office/drawing/2016/5/10/chartex" xmlns:cx5="http://schemas.microsoft.com/office/drawing/2016/5/11/chartex" xmlns:cx6="http://schemas.microsoft.com/office/drawing/2016/5/12/chartex" xmlns:cx7="http://schemas.microsoft.com/office/drawing/2016/5/13/chartex" xmlns:cx8="http://schemas.microsoft.com/office/drawing/2016/5/14/chartex" xmlns:mc="http://schemas.openxmlformats.org/markup-compatibility/2006" xmlns:aink="http://schemas.microsoft.com/office/drawing/2016/ink" xmlns:am3d="http://schemas.microsoft.com/office/drawing/2017/model3d" xmlns:o="urn:schemas-microsoft-com:office:office" xmlns:oel="http://schemas.microsoft.com/office/2019/extlst" xmlns:r="http://schemas.openxmlformats.org/officeDocument/2006/relationships" xmlns:m="http://schemas.openxmlformats.org/officeDocument/2006/math" xmlns:v="urn:schemas-microsoft-com:vml" xmlns:wp14="http://schemas.microsoft.com/office/word/2010/wordprocessingDrawing" xmlns:wp="http://schemas.openxmlformats.org/drawingml/2006/wordprocessingDrawing" xmlns:w10="urn:schemas-microsoft-com:office:word" xmlns:w="http://schemas.openxmlformats.org/wordprocessingml/2006/main" xmlns:w14="http://schemas.microsoft.com/office/word/2010/wordml" xmlns:w15="http://schemas.microsoft.com/office/word/2012/wordml" xmlns:w16cex="http://schemas.microsoft.com/office/word/2018/wordml/cex" xmlns:w16cid="http://schemas.microsoft.com/office/word/2016/wordml/cid" xmlns:w16="http://schemas.microsoft.com/office/word/2018/wordml" xmlns:w16sdtdh="http://schemas.microsoft.com/office/word/2020/wordml/sdtdatahash" xmlns:w16se="http://schemas.microsoft.com/office/word/2015/wordml/symex" xmlns:wpg="http://schemas.microsoft.com/office/word/2010/wordprocessingGroup" xmlns:wpi="http://schemas.microsoft.com/office/word/2010/wordprocessingInk" xmlns:wne="http://schemas.microsoft.com/office/word/2006/wordml" xmlns:wps="http://schemas.microsoft.com/office/word/2010/wordprocessingShape" mc:Ignorable="w14 w15 w16se w16cid w16 w16cex w16sdtdh wp14">
+<w:numbering xmlns:wpc="http://schemas.microsoft.com/office/word/2010/wordprocessingCanvas" xmlns:cx="http://schemas.microsoft.com/office/drawing/2014/chartex" xmlns:cx1="http://schemas.microsoft.com/office/drawing/2015/9/8/chartex" xmlns:cx2="http://schemas.microsoft.com/office/drawing/2015/10/21/chartex" xmlns:cx3="http://schemas.microsoft.com/office/drawing/2016/5/9/chartex" xmlns:cx4="http://schemas.microsoft.com/office/drawing/2016/5/10/chartex" xmlns:cx5="http://schemas.microsoft.com/office/drawing/2016/5/11/chartex" xmlns:cx6="http://schemas.microsoft.com/office/drawing/2016/5/12/chartex" xmlns:cx7="http://schemas.microsoft.com/office/drawing/2016/5/13/chartex" xmlns:cx8="http://schemas.microsoft.com/office/drawing/2016/5/14/chartex" xmlns:mc="http://schemas.openxmlformats.org/markup-compatibility/2006" xmlns:aink="http://schemas.microsoft.com/office/drawing/2016/ink" xmlns:am3d="http://schemas.microsoft.com/office/drawing/2017/model3d" xmlns:o="urn:schemas-microsoft-com:office:office" xmlns:oel="http://schemas.microsoft.com/office/2019/extlst" xmlns:r="http://schemas.openxmlformats.org/officeDocument/2006/relationships" xmlns:m="http://schemas.openxmlformats.org/officeDocument/2006/math" xmlns:v="urn:schemas-microsoft-com:vml" xmlns:wp14="http://schemas.microsoft.com/office/word/2010/wordprocessingDrawing" xmlns:wp="http://schemas.openxmlformats.org/drawingml/2006/wordprocessingDrawing" xmlns:w10="urn:schemas-microsoft-com:office:word" xmlns:w="http://schemas.openxmlformats.org/wordprocessingml/2006/main" xmlns:w14="http://schemas.microsoft.com/office/word/2010/wordml" xmlns:w15="http://schemas.microsoft.com/office/word/2012/wordml" xmlns:w16cex="http://schemas.microsoft.com/office/word/2018/wordml/cex" xmlns:w16cid="http://schemas.microsoft.com/office/word/2016/wordml/cid" xmlns:w16="http://schemas.microsoft.com/office/word/2018/wordml" xmlns:w16du="http://schemas.microsoft.com/office/word/2023/wordml/word16du" xmlns:w16sdtdh="http://schemas.microsoft.com/office/word/2020/wordml/sdtdatahash" xmlns:w16se="http://schemas.microsoft.com/office/word/2015/wordml/symex" xmlns:wpg="http://schemas.microsoft.com/office/word/2010/wordprocessingGroup" xmlns:wpi="http://schemas.microsoft.com/office/word/2010/wordprocessingInk" xmlns:wne="http://schemas.microsoft.com/office/word/2006/wordml" xmlns:wps="http://schemas.microsoft.com/office/word/2010/wordprocessingShape" mc:Ignorable="w14 w15 w16se w16cid w16 w16cex w16sdtdh w16du wp14">
   <w:abstractNum w:abstractNumId="0" w15:restartNumberingAfterBreak="0">
     <w:nsid w:val="0365585D"/>
     <w:multiLevelType w:val="multilevel"/>
@@ -6418,6 +6697,119 @@
     </w:lvl>
   </w:abstractNum>
   <w:abstractNum w:abstractNumId="11" w15:restartNumberingAfterBreak="0">
+    <w:nsid w:val="39511943"/>
+    <w:multiLevelType w:val="hybridMultilevel"/>
+    <w:tmpl w:val="98F6AB12"/>
+    <w:lvl w:ilvl="0" w:tplc="0409000D">
+      <w:start w:val="1"/>
+      <w:numFmt w:val="bullet"/>
+      <w:lvlText w:val=""/>
+      <w:lvlJc w:val="left"/>
+      <w:pPr>
+        <w:ind w:left="720" w:hanging="360"/>
+      </w:pPr>
+      <w:rPr>
+        <w:rFonts w:ascii="Wingdings" w:hAnsi="Wingdings" w:hint="default"/>
+      </w:rPr>
+    </w:lvl>
+    <w:lvl w:ilvl="1" w:tplc="04090003" w:tentative="1">
+      <w:start w:val="1"/>
+      <w:numFmt w:val="bullet"/>
+      <w:lvlText w:val="o"/>
+      <w:lvlJc w:val="left"/>
+      <w:pPr>
+        <w:ind w:left="1440" w:hanging="360"/>
+      </w:pPr>
+      <w:rPr>
+        <w:rFonts w:ascii="Courier New" w:hAnsi="Courier New" w:cs="Courier New" w:hint="default"/>
+      </w:rPr>
+    </w:lvl>
+    <w:lvl w:ilvl="2" w:tplc="04090005" w:tentative="1">
+      <w:start w:val="1"/>
+      <w:numFmt w:val="bullet"/>
+      <w:lvlText w:val=""/>
+      <w:lvlJc w:val="left"/>
+      <w:pPr>
+        <w:ind w:left="2160" w:hanging="360"/>
+      </w:pPr>
+      <w:rPr>
+        <w:rFonts w:ascii="Wingdings" w:hAnsi="Wingdings" w:hint="default"/>
+      </w:rPr>
+    </w:lvl>
+    <w:lvl w:ilvl="3" w:tplc="04090001" w:tentative="1">
+      <w:start w:val="1"/>
+      <w:numFmt w:val="bullet"/>
+      <w:lvlText w:val=""/>
+      <w:lvlJc w:val="left"/>
+      <w:pPr>
+        <w:ind w:left="2880" w:hanging="360"/>
+      </w:pPr>
+      <w:rPr>
+        <w:rFonts w:ascii="Symbol" w:hAnsi="Symbol" w:hint="default"/>
+      </w:rPr>
+    </w:lvl>
+    <w:lvl w:ilvl="4" w:tplc="04090003" w:tentative="1">
+      <w:start w:val="1"/>
+      <w:numFmt w:val="bullet"/>
+      <w:lvlText w:val="o"/>
+      <w:lvlJc w:val="left"/>
+      <w:pPr>
+        <w:ind w:left="3600" w:hanging="360"/>
+      </w:pPr>
+      <w:rPr>
+        <w:rFonts w:ascii="Courier New" w:hAnsi="Courier New" w:cs="Courier New" w:hint="default"/>
+      </w:rPr>
+    </w:lvl>
+    <w:lvl w:ilvl="5" w:tplc="04090005" w:tentative="1">
+      <w:start w:val="1"/>
+      <w:numFmt w:val="bullet"/>
+      <w:lvlText w:val=""/>
+      <w:lvlJc w:val="left"/>
+      <w:pPr>
+        <w:ind w:left="4320" w:hanging="360"/>
+      </w:pPr>
+      <w:rPr>
+        <w:rFonts w:ascii="Wingdings" w:hAnsi="Wingdings" w:hint="default"/>
+      </w:rPr>
+    </w:lvl>
+    <w:lvl w:ilvl="6" w:tplc="04090001" w:tentative="1">
+      <w:start w:val="1"/>
+      <w:numFmt w:val="bullet"/>
+      <w:lvlText w:val=""/>
+      <w:lvlJc w:val="left"/>
+      <w:pPr>
+        <w:ind w:left="5040" w:hanging="360"/>
+      </w:pPr>
+      <w:rPr>
+        <w:rFonts w:ascii="Symbol" w:hAnsi="Symbol" w:hint="default"/>
+      </w:rPr>
+    </w:lvl>
+    <w:lvl w:ilvl="7" w:tplc="04090003" w:tentative="1">
+      <w:start w:val="1"/>
+      <w:numFmt w:val="bullet"/>
+      <w:lvlText w:val="o"/>
+      <w:lvlJc w:val="left"/>
+      <w:pPr>
+        <w:ind w:left="5760" w:hanging="360"/>
+      </w:pPr>
+      <w:rPr>
+        <w:rFonts w:ascii="Courier New" w:hAnsi="Courier New" w:cs="Courier New" w:hint="default"/>
+      </w:rPr>
+    </w:lvl>
+    <w:lvl w:ilvl="8" w:tplc="04090005" w:tentative="1">
+      <w:start w:val="1"/>
+      <w:numFmt w:val="bullet"/>
+      <w:lvlText w:val=""/>
+      <w:lvlJc w:val="left"/>
+      <w:pPr>
+        <w:ind w:left="6480" w:hanging="360"/>
+      </w:pPr>
+      <w:rPr>
+        <w:rFonts w:ascii="Wingdings" w:hAnsi="Wingdings" w:hint="default"/>
+      </w:rPr>
+    </w:lvl>
+  </w:abstractNum>
+  <w:abstractNum w:abstractNumId="12" w15:restartNumberingAfterBreak="0">
     <w:nsid w:val="3A66205D"/>
     <w:multiLevelType w:val="hybridMultilevel"/>
     <w:tmpl w:val="AB347F9C"/>
@@ -6530,7 +6922,7 @@
       </w:rPr>
     </w:lvl>
   </w:abstractNum>
-  <w:abstractNum w:abstractNumId="12" w15:restartNumberingAfterBreak="0">
+  <w:abstractNum w:abstractNumId="13" w15:restartNumberingAfterBreak="0">
     <w:nsid w:val="3B865007"/>
     <w:multiLevelType w:val="hybridMultilevel"/>
     <w:tmpl w:val="B858B688"/>
@@ -6619,7 +7011,7 @@
       </w:pPr>
     </w:lvl>
   </w:abstractNum>
-  <w:abstractNum w:abstractNumId="13" w15:restartNumberingAfterBreak="0">
+  <w:abstractNum w:abstractNumId="14" w15:restartNumberingAfterBreak="0">
     <w:nsid w:val="46377F04"/>
     <w:multiLevelType w:val="multilevel"/>
     <w:tmpl w:val="3DDCA84C"/>
@@ -6732,7 +7124,7 @@
       </w:pPr>
     </w:lvl>
   </w:abstractNum>
-  <w:abstractNum w:abstractNumId="14" w15:restartNumberingAfterBreak="0">
+  <w:abstractNum w:abstractNumId="15" w15:restartNumberingAfterBreak="0">
     <w:nsid w:val="4639381D"/>
     <w:multiLevelType w:val="hybridMultilevel"/>
     <w:tmpl w:val="D6BED440"/>
@@ -6818,7 +7210,7 @@
       </w:pPr>
     </w:lvl>
   </w:abstractNum>
-  <w:abstractNum w:abstractNumId="15" w15:restartNumberingAfterBreak="0">
+  <w:abstractNum w:abstractNumId="16" w15:restartNumberingAfterBreak="0">
     <w:nsid w:val="59DB0027"/>
     <w:multiLevelType w:val="multilevel"/>
     <w:tmpl w:val="EC6449F0"/>
@@ -6931,7 +7323,7 @@
       </w:pPr>
     </w:lvl>
   </w:abstractNum>
-  <w:abstractNum w:abstractNumId="16" w15:restartNumberingAfterBreak="0">
+  <w:abstractNum w:abstractNumId="17" w15:restartNumberingAfterBreak="0">
     <w:nsid w:val="5A1F2D63"/>
     <w:multiLevelType w:val="multilevel"/>
     <w:tmpl w:val="C708395E"/>
@@ -7044,7 +7436,120 @@
       </w:pPr>
     </w:lvl>
   </w:abstractNum>
-  <w:abstractNum w:abstractNumId="17" w15:restartNumberingAfterBreak="0">
+  <w:abstractNum w:abstractNumId="18" w15:restartNumberingAfterBreak="0">
+    <w:nsid w:val="5CC5294F"/>
+    <w:multiLevelType w:val="hybridMultilevel"/>
+    <w:tmpl w:val="D2D60F0C"/>
+    <w:lvl w:ilvl="0" w:tplc="0409000D">
+      <w:start w:val="1"/>
+      <w:numFmt w:val="bullet"/>
+      <w:lvlText w:val=""/>
+      <w:lvlJc w:val="left"/>
+      <w:pPr>
+        <w:ind w:left="720" w:hanging="360"/>
+      </w:pPr>
+      <w:rPr>
+        <w:rFonts w:ascii="Wingdings" w:hAnsi="Wingdings" w:hint="default"/>
+      </w:rPr>
+    </w:lvl>
+    <w:lvl w:ilvl="1" w:tplc="04090003" w:tentative="1">
+      <w:start w:val="1"/>
+      <w:numFmt w:val="bullet"/>
+      <w:lvlText w:val="o"/>
+      <w:lvlJc w:val="left"/>
+      <w:pPr>
+        <w:ind w:left="1440" w:hanging="360"/>
+      </w:pPr>
+      <w:rPr>
+        <w:rFonts w:ascii="Courier New" w:hAnsi="Courier New" w:cs="Courier New" w:hint="default"/>
+      </w:rPr>
+    </w:lvl>
+    <w:lvl w:ilvl="2" w:tplc="04090005" w:tentative="1">
+      <w:start w:val="1"/>
+      <w:numFmt w:val="bullet"/>
+      <w:lvlText w:val=""/>
+      <w:lvlJc w:val="left"/>
+      <w:pPr>
+        <w:ind w:left="2160" w:hanging="360"/>
+      </w:pPr>
+      <w:rPr>
+        <w:rFonts w:ascii="Wingdings" w:hAnsi="Wingdings" w:hint="default"/>
+      </w:rPr>
+    </w:lvl>
+    <w:lvl w:ilvl="3" w:tplc="04090001" w:tentative="1">
+      <w:start w:val="1"/>
+      <w:numFmt w:val="bullet"/>
+      <w:lvlText w:val=""/>
+      <w:lvlJc w:val="left"/>
+      <w:pPr>
+        <w:ind w:left="2880" w:hanging="360"/>
+      </w:pPr>
+      <w:rPr>
+        <w:rFonts w:ascii="Symbol" w:hAnsi="Symbol" w:hint="default"/>
+      </w:rPr>
+    </w:lvl>
+    <w:lvl w:ilvl="4" w:tplc="04090003" w:tentative="1">
+      <w:start w:val="1"/>
+      <w:numFmt w:val="bullet"/>
+      <w:lvlText w:val="o"/>
+      <w:lvlJc w:val="left"/>
+      <w:pPr>
+        <w:ind w:left="3600" w:hanging="360"/>
+      </w:pPr>
+      <w:rPr>
+        <w:rFonts w:ascii="Courier New" w:hAnsi="Courier New" w:cs="Courier New" w:hint="default"/>
+      </w:rPr>
+    </w:lvl>
+    <w:lvl w:ilvl="5" w:tplc="04090005" w:tentative="1">
+      <w:start w:val="1"/>
+      <w:numFmt w:val="bullet"/>
+      <w:lvlText w:val=""/>
+      <w:lvlJc w:val="left"/>
+      <w:pPr>
+        <w:ind w:left="4320" w:hanging="360"/>
+      </w:pPr>
+      <w:rPr>
+        <w:rFonts w:ascii="Wingdings" w:hAnsi="Wingdings" w:hint="default"/>
+      </w:rPr>
+    </w:lvl>
+    <w:lvl w:ilvl="6" w:tplc="04090001" w:tentative="1">
+      <w:start w:val="1"/>
+      <w:numFmt w:val="bullet"/>
+      <w:lvlText w:val=""/>
+      <w:lvlJc w:val="left"/>
+      <w:pPr>
+        <w:ind w:left="5040" w:hanging="360"/>
+      </w:pPr>
+      <w:rPr>
+        <w:rFonts w:ascii="Symbol" w:hAnsi="Symbol" w:hint="default"/>
+      </w:rPr>
+    </w:lvl>
+    <w:lvl w:ilvl="7" w:tplc="04090003" w:tentative="1">
+      <w:start w:val="1"/>
+      <w:numFmt w:val="bullet"/>
+      <w:lvlText w:val="o"/>
+      <w:lvlJc w:val="left"/>
+      <w:pPr>
+        <w:ind w:left="5760" w:hanging="360"/>
+      </w:pPr>
+      <w:rPr>
+        <w:rFonts w:ascii="Courier New" w:hAnsi="Courier New" w:cs="Courier New" w:hint="default"/>
+      </w:rPr>
+    </w:lvl>
+    <w:lvl w:ilvl="8" w:tplc="04090005" w:tentative="1">
+      <w:start w:val="1"/>
+      <w:numFmt w:val="bullet"/>
+      <w:lvlText w:val=""/>
+      <w:lvlJc w:val="left"/>
+      <w:pPr>
+        <w:ind w:left="6480" w:hanging="360"/>
+      </w:pPr>
+      <w:rPr>
+        <w:rFonts w:ascii="Wingdings" w:hAnsi="Wingdings" w:hint="default"/>
+      </w:rPr>
+    </w:lvl>
+  </w:abstractNum>
+  <w:abstractNum w:abstractNumId="19" w15:restartNumberingAfterBreak="0">
     <w:nsid w:val="6672736C"/>
     <w:multiLevelType w:val="multilevel"/>
     <w:tmpl w:val="9766C41A"/>
@@ -7157,7 +7662,7 @@
       </w:pPr>
     </w:lvl>
   </w:abstractNum>
-  <w:abstractNum w:abstractNumId="18" w15:restartNumberingAfterBreak="0">
+  <w:abstractNum w:abstractNumId="20" w15:restartNumberingAfterBreak="0">
     <w:nsid w:val="6BA3102E"/>
     <w:multiLevelType w:val="hybridMultilevel"/>
     <w:tmpl w:val="08D66512"/>
@@ -7267,7 +7772,7 @@
       </w:rPr>
     </w:lvl>
   </w:abstractNum>
-  <w:abstractNum w:abstractNumId="19" w15:restartNumberingAfterBreak="0">
+  <w:abstractNum w:abstractNumId="21" w15:restartNumberingAfterBreak="0">
     <w:nsid w:val="6C9902F2"/>
     <w:multiLevelType w:val="multilevel"/>
     <w:tmpl w:val="65365594"/>
@@ -7380,7 +7885,120 @@
       </w:pPr>
     </w:lvl>
   </w:abstractNum>
-  <w:abstractNum w:abstractNumId="20" w15:restartNumberingAfterBreak="0">
+  <w:abstractNum w:abstractNumId="22" w15:restartNumberingAfterBreak="0">
+    <w:nsid w:val="7619680C"/>
+    <w:multiLevelType w:val="hybridMultilevel"/>
+    <w:tmpl w:val="E80491CE"/>
+    <w:lvl w:ilvl="0" w:tplc="0409000D">
+      <w:start w:val="1"/>
+      <w:numFmt w:val="bullet"/>
+      <w:lvlText w:val=""/>
+      <w:lvlJc w:val="left"/>
+      <w:pPr>
+        <w:ind w:left="720" w:hanging="360"/>
+      </w:pPr>
+      <w:rPr>
+        <w:rFonts w:ascii="Wingdings" w:hAnsi="Wingdings" w:hint="default"/>
+      </w:rPr>
+    </w:lvl>
+    <w:lvl w:ilvl="1" w:tplc="04090003" w:tentative="1">
+      <w:start w:val="1"/>
+      <w:numFmt w:val="bullet"/>
+      <w:lvlText w:val="o"/>
+      <w:lvlJc w:val="left"/>
+      <w:pPr>
+        <w:ind w:left="1440" w:hanging="360"/>
+      </w:pPr>
+      <w:rPr>
+        <w:rFonts w:ascii="Courier New" w:hAnsi="Courier New" w:cs="Courier New" w:hint="default"/>
+      </w:rPr>
+    </w:lvl>
+    <w:lvl w:ilvl="2" w:tplc="04090005" w:tentative="1">
+      <w:start w:val="1"/>
+      <w:numFmt w:val="bullet"/>
+      <w:lvlText w:val=""/>
+      <w:lvlJc w:val="left"/>
+      <w:pPr>
+        <w:ind w:left="2160" w:hanging="360"/>
+      </w:pPr>
+      <w:rPr>
+        <w:rFonts w:ascii="Wingdings" w:hAnsi="Wingdings" w:hint="default"/>
+      </w:rPr>
+    </w:lvl>
+    <w:lvl w:ilvl="3" w:tplc="04090001" w:tentative="1">
+      <w:start w:val="1"/>
+      <w:numFmt w:val="bullet"/>
+      <w:lvlText w:val=""/>
+      <w:lvlJc w:val="left"/>
+      <w:pPr>
+        <w:ind w:left="2880" w:hanging="360"/>
+      </w:pPr>
+      <w:rPr>
+        <w:rFonts w:ascii="Symbol" w:hAnsi="Symbol" w:hint="default"/>
+      </w:rPr>
+    </w:lvl>
+    <w:lvl w:ilvl="4" w:tplc="04090003" w:tentative="1">
+      <w:start w:val="1"/>
+      <w:numFmt w:val="bullet"/>
+      <w:lvlText w:val="o"/>
+      <w:lvlJc w:val="left"/>
+      <w:pPr>
+        <w:ind w:left="3600" w:hanging="360"/>
+      </w:pPr>
+      <w:rPr>
+        <w:rFonts w:ascii="Courier New" w:hAnsi="Courier New" w:cs="Courier New" w:hint="default"/>
+      </w:rPr>
+    </w:lvl>
+    <w:lvl w:ilvl="5" w:tplc="04090005" w:tentative="1">
+      <w:start w:val="1"/>
+      <w:numFmt w:val="bullet"/>
+      <w:lvlText w:val=""/>
+      <w:lvlJc w:val="left"/>
+      <w:pPr>
+        <w:ind w:left="4320" w:hanging="360"/>
+      </w:pPr>
+      <w:rPr>
+        <w:rFonts w:ascii="Wingdings" w:hAnsi="Wingdings" w:hint="default"/>
+      </w:rPr>
+    </w:lvl>
+    <w:lvl w:ilvl="6" w:tplc="04090001" w:tentative="1">
+      <w:start w:val="1"/>
+      <w:numFmt w:val="bullet"/>
+      <w:lvlText w:val=""/>
+      <w:lvlJc w:val="left"/>
+      <w:pPr>
+        <w:ind w:left="5040" w:hanging="360"/>
+      </w:pPr>
+      <w:rPr>
+        <w:rFonts w:ascii="Symbol" w:hAnsi="Symbol" w:hint="default"/>
+      </w:rPr>
+    </w:lvl>
+    <w:lvl w:ilvl="7" w:tplc="04090003" w:tentative="1">
+      <w:start w:val="1"/>
+      <w:numFmt w:val="bullet"/>
+      <w:lvlText w:val="o"/>
+      <w:lvlJc w:val="left"/>
+      <w:pPr>
+        <w:ind w:left="5760" w:hanging="360"/>
+      </w:pPr>
+      <w:rPr>
+        <w:rFonts w:ascii="Courier New" w:hAnsi="Courier New" w:cs="Courier New" w:hint="default"/>
+      </w:rPr>
+    </w:lvl>
+    <w:lvl w:ilvl="8" w:tplc="04090005" w:tentative="1">
+      <w:start w:val="1"/>
+      <w:numFmt w:val="bullet"/>
+      <w:lvlText w:val=""/>
+      <w:lvlJc w:val="left"/>
+      <w:pPr>
+        <w:ind w:left="6480" w:hanging="360"/>
+      </w:pPr>
+      <w:rPr>
+        <w:rFonts w:ascii="Wingdings" w:hAnsi="Wingdings" w:hint="default"/>
+      </w:rPr>
+    </w:lvl>
+  </w:abstractNum>
+  <w:abstractNum w:abstractNumId="23" w15:restartNumberingAfterBreak="0">
     <w:nsid w:val="786B6187"/>
     <w:multiLevelType w:val="multilevel"/>
     <w:tmpl w:val="80863806"/>
@@ -7493,7 +8111,7 @@
       </w:pPr>
     </w:lvl>
   </w:abstractNum>
-  <w:abstractNum w:abstractNumId="21" w15:restartNumberingAfterBreak="0">
+  <w:abstractNum w:abstractNumId="24" w15:restartNumberingAfterBreak="0">
     <w:nsid w:val="7D2C504F"/>
     <w:multiLevelType w:val="multilevel"/>
     <w:tmpl w:val="33406822"/>
@@ -7604,16 +8222,16 @@
     </w:lvl>
   </w:abstractNum>
   <w:num w:numId="1" w16cid:durableId="297230261">
-    <w:abstractNumId w:val="12"/>
+    <w:abstractNumId w:val="13"/>
   </w:num>
   <w:num w:numId="2" w16cid:durableId="810057621">
     <w:abstractNumId w:val="5"/>
   </w:num>
   <w:num w:numId="3" w16cid:durableId="773063541">
-    <w:abstractNumId w:val="21"/>
+    <w:abstractNumId w:val="24"/>
   </w:num>
   <w:num w:numId="4" w16cid:durableId="570775952">
-    <w:abstractNumId w:val="21"/>
+    <w:abstractNumId w:val="24"/>
     <w:lvlOverride w:ilvl="0">
       <w:lvl w:ilvl="0">
         <w:start w:val="1"/>
@@ -7735,7 +8353,7 @@
     </w:lvlOverride>
   </w:num>
   <w:num w:numId="5" w16cid:durableId="194998939">
-    <w:abstractNumId w:val="21"/>
+    <w:abstractNumId w:val="24"/>
     <w:lvlOverride w:ilvl="1">
       <w:lvl w:ilvl="1">
         <w:numFmt w:val="lowerRoman"/>
@@ -7745,7 +8363,7 @@
     </w:lvlOverride>
   </w:num>
   <w:num w:numId="6" w16cid:durableId="1829323945">
-    <w:abstractNumId w:val="21"/>
+    <w:abstractNumId w:val="24"/>
     <w:lvlOverride w:ilvl="1">
       <w:lvl w:ilvl="1">
         <w:numFmt w:val="lowerRoman"/>
@@ -7755,7 +8373,7 @@
     </w:lvlOverride>
   </w:num>
   <w:num w:numId="7" w16cid:durableId="700469841">
-    <w:abstractNumId w:val="21"/>
+    <w:abstractNumId w:val="24"/>
     <w:lvlOverride w:ilvl="1">
       <w:lvl w:ilvl="1">
         <w:numFmt w:val="lowerRoman"/>
@@ -7765,7 +8383,7 @@
     </w:lvlOverride>
   </w:num>
   <w:num w:numId="8" w16cid:durableId="734202224">
-    <w:abstractNumId w:val="21"/>
+    <w:abstractNumId w:val="24"/>
     <w:lvlOverride w:ilvl="1">
       <w:lvl w:ilvl="1">
         <w:numFmt w:val="lowerRoman"/>
@@ -7775,7 +8393,7 @@
     </w:lvlOverride>
   </w:num>
   <w:num w:numId="9" w16cid:durableId="1676027809">
-    <w:abstractNumId w:val="21"/>
+    <w:abstractNumId w:val="24"/>
     <w:lvlOverride w:ilvl="1">
       <w:lvl w:ilvl="1">
         <w:numFmt w:val="lowerRoman"/>
@@ -7785,7 +8403,7 @@
     </w:lvlOverride>
   </w:num>
   <w:num w:numId="10" w16cid:durableId="256716299">
-    <w:abstractNumId w:val="21"/>
+    <w:abstractNumId w:val="24"/>
     <w:lvlOverride w:ilvl="0">
       <w:lvl w:ilvl="0">
         <w:start w:val="1"/>
@@ -7907,7 +8525,7 @@
     </w:lvlOverride>
   </w:num>
   <w:num w:numId="11" w16cid:durableId="293946439">
-    <w:abstractNumId w:val="16"/>
+    <w:abstractNumId w:val="17"/>
   </w:num>
   <w:num w:numId="12" w16cid:durableId="1491361386">
     <w:abstractNumId w:val="3"/>
@@ -8283,7 +8901,7 @@
     </w:lvlOverride>
   </w:num>
   <w:num w:numId="50" w16cid:durableId="341706181">
-    <w:abstractNumId w:val="19"/>
+    <w:abstractNumId w:val="21"/>
     <w:lvlOverride w:ilvl="0">
       <w:lvl w:ilvl="0">
         <w:numFmt w:val="decimal"/>
@@ -8293,7 +8911,7 @@
     </w:lvlOverride>
   </w:num>
   <w:num w:numId="51" w16cid:durableId="597904826">
-    <w:abstractNumId w:val="19"/>
+    <w:abstractNumId w:val="21"/>
     <w:lvlOverride w:ilvl="1">
       <w:lvl w:ilvl="1">
         <w:numFmt w:val="lowerLetter"/>
@@ -8303,7 +8921,7 @@
     </w:lvlOverride>
   </w:num>
   <w:num w:numId="52" w16cid:durableId="1734623893">
-    <w:abstractNumId w:val="19"/>
+    <w:abstractNumId w:val="21"/>
     <w:lvlOverride w:ilvl="1">
       <w:lvl w:ilvl="1">
         <w:numFmt w:val="lowerLetter"/>
@@ -8313,7 +8931,7 @@
     </w:lvlOverride>
   </w:num>
   <w:num w:numId="53" w16cid:durableId="972292474">
-    <w:abstractNumId w:val="19"/>
+    <w:abstractNumId w:val="21"/>
     <w:lvlOverride w:ilvl="0">
       <w:lvl w:ilvl="0">
         <w:numFmt w:val="decimal"/>
@@ -8323,7 +8941,7 @@
     </w:lvlOverride>
   </w:num>
   <w:num w:numId="54" w16cid:durableId="821849668">
-    <w:abstractNumId w:val="19"/>
+    <w:abstractNumId w:val="21"/>
     <w:lvlOverride w:ilvl="1">
       <w:lvl w:ilvl="1">
         <w:numFmt w:val="lowerLetter"/>
@@ -8333,7 +8951,7 @@
     </w:lvlOverride>
   </w:num>
   <w:num w:numId="55" w16cid:durableId="1515421264">
-    <w:abstractNumId w:val="19"/>
+    <w:abstractNumId w:val="21"/>
     <w:lvlOverride w:ilvl="1">
       <w:lvl w:ilvl="1">
         <w:numFmt w:val="lowerLetter"/>
@@ -8343,7 +8961,7 @@
     </w:lvlOverride>
   </w:num>
   <w:num w:numId="56" w16cid:durableId="1848515209">
-    <w:abstractNumId w:val="19"/>
+    <w:abstractNumId w:val="21"/>
     <w:lvlOverride w:ilvl="0">
       <w:lvl w:ilvl="0">
         <w:numFmt w:val="decimal"/>
@@ -8353,7 +8971,7 @@
     </w:lvlOverride>
   </w:num>
   <w:num w:numId="57" w16cid:durableId="529220862">
-    <w:abstractNumId w:val="19"/>
+    <w:abstractNumId w:val="21"/>
     <w:lvlOverride w:ilvl="1">
       <w:lvl w:ilvl="1">
         <w:numFmt w:val="lowerLetter"/>
@@ -8363,7 +8981,7 @@
     </w:lvlOverride>
   </w:num>
   <w:num w:numId="58" w16cid:durableId="1461146646">
-    <w:abstractNumId w:val="19"/>
+    <w:abstractNumId w:val="21"/>
     <w:lvlOverride w:ilvl="2">
       <w:lvl w:ilvl="2">
         <w:numFmt w:val="lowerRoman"/>
@@ -8373,7 +8991,7 @@
     </w:lvlOverride>
   </w:num>
   <w:num w:numId="59" w16cid:durableId="1760372641">
-    <w:abstractNumId w:val="19"/>
+    <w:abstractNumId w:val="21"/>
     <w:lvlOverride w:ilvl="1">
       <w:lvl w:ilvl="1">
         <w:numFmt w:val="lowerLetter"/>
@@ -8383,7 +9001,7 @@
     </w:lvlOverride>
   </w:num>
   <w:num w:numId="60" w16cid:durableId="992485389">
-    <w:abstractNumId w:val="19"/>
+    <w:abstractNumId w:val="21"/>
     <w:lvlOverride w:ilvl="2">
       <w:lvl w:ilvl="2">
         <w:numFmt w:val="lowerRoman"/>
@@ -8393,7 +9011,7 @@
     </w:lvlOverride>
   </w:num>
   <w:num w:numId="61" w16cid:durableId="1071928293">
-    <w:abstractNumId w:val="19"/>
+    <w:abstractNumId w:val="21"/>
     <w:lvlOverride w:ilvl="1">
       <w:lvl w:ilvl="1">
         <w:numFmt w:val="lowerLetter"/>
@@ -8403,7 +9021,7 @@
     </w:lvlOverride>
   </w:num>
   <w:num w:numId="62" w16cid:durableId="1038626336">
-    <w:abstractNumId w:val="19"/>
+    <w:abstractNumId w:val="21"/>
     <w:lvlOverride w:ilvl="1">
       <w:lvl w:ilvl="1">
         <w:numFmt w:val="lowerLetter"/>
@@ -8413,7 +9031,7 @@
     </w:lvlOverride>
   </w:num>
   <w:num w:numId="63" w16cid:durableId="1861821601">
-    <w:abstractNumId w:val="19"/>
+    <w:abstractNumId w:val="21"/>
     <w:lvlOverride w:ilvl="1">
       <w:lvl w:ilvl="1">
         <w:numFmt w:val="lowerLetter"/>
@@ -8423,7 +9041,7 @@
     </w:lvlOverride>
   </w:num>
   <w:num w:numId="64" w16cid:durableId="710228931">
-    <w:abstractNumId w:val="19"/>
+    <w:abstractNumId w:val="21"/>
     <w:lvlOverride w:ilvl="1">
       <w:lvl w:ilvl="1">
         <w:numFmt w:val="lowerLetter"/>
@@ -8433,7 +9051,7 @@
     </w:lvlOverride>
   </w:num>
   <w:num w:numId="65" w16cid:durableId="498693962">
-    <w:abstractNumId w:val="19"/>
+    <w:abstractNumId w:val="21"/>
     <w:lvlOverride w:ilvl="1">
       <w:lvl w:ilvl="1">
         <w:numFmt w:val="lowerLetter"/>
@@ -8443,7 +9061,7 @@
     </w:lvlOverride>
   </w:num>
   <w:num w:numId="66" w16cid:durableId="1196230783">
-    <w:abstractNumId w:val="19"/>
+    <w:abstractNumId w:val="21"/>
     <w:lvlOverride w:ilvl="1">
       <w:lvl w:ilvl="1">
         <w:numFmt w:val="lowerLetter"/>
@@ -8453,7 +9071,7 @@
     </w:lvlOverride>
   </w:num>
   <w:num w:numId="67" w16cid:durableId="1286933346">
-    <w:abstractNumId w:val="19"/>
+    <w:abstractNumId w:val="21"/>
     <w:lvlOverride w:ilvl="1">
       <w:lvl w:ilvl="1">
         <w:numFmt w:val="lowerLetter"/>
@@ -8463,7 +9081,7 @@
     </w:lvlOverride>
   </w:num>
   <w:num w:numId="68" w16cid:durableId="732437123">
-    <w:abstractNumId w:val="13"/>
+    <w:abstractNumId w:val="14"/>
     <w:lvlOverride w:ilvl="0">
       <w:lvl w:ilvl="0">
         <w:numFmt w:val="decimal"/>
@@ -8473,7 +9091,7 @@
     </w:lvlOverride>
   </w:num>
   <w:num w:numId="69" w16cid:durableId="1987271465">
-    <w:abstractNumId w:val="13"/>
+    <w:abstractNumId w:val="14"/>
     <w:lvlOverride w:ilvl="1">
       <w:lvl w:ilvl="1">
         <w:numFmt w:val="lowerLetter"/>
@@ -8483,7 +9101,7 @@
     </w:lvlOverride>
   </w:num>
   <w:num w:numId="70" w16cid:durableId="1372994813">
-    <w:abstractNumId w:val="13"/>
+    <w:abstractNumId w:val="14"/>
     <w:lvlOverride w:ilvl="0">
       <w:lvl w:ilvl="0">
         <w:numFmt w:val="decimal"/>
@@ -8493,7 +9111,7 @@
     </w:lvlOverride>
   </w:num>
   <w:num w:numId="71" w16cid:durableId="1945840219">
-    <w:abstractNumId w:val="13"/>
+    <w:abstractNumId w:val="14"/>
     <w:lvlOverride w:ilvl="0">
       <w:lvl w:ilvl="0">
         <w:numFmt w:val="decimal"/>
@@ -8503,7 +9121,7 @@
     </w:lvlOverride>
   </w:num>
   <w:num w:numId="72" w16cid:durableId="377045993">
-    <w:abstractNumId w:val="13"/>
+    <w:abstractNumId w:val="14"/>
     <w:lvlOverride w:ilvl="0">
       <w:lvl w:ilvl="0">
         <w:numFmt w:val="decimal"/>
@@ -8513,7 +9131,7 @@
     </w:lvlOverride>
   </w:num>
   <w:num w:numId="73" w16cid:durableId="2141730152">
-    <w:abstractNumId w:val="13"/>
+    <w:abstractNumId w:val="14"/>
     <w:lvlOverride w:ilvl="1">
       <w:lvl w:ilvl="1">
         <w:numFmt w:val="lowerLetter"/>
@@ -8523,7 +9141,7 @@
     </w:lvlOverride>
   </w:num>
   <w:num w:numId="74" w16cid:durableId="1059671604">
-    <w:abstractNumId w:val="13"/>
+    <w:abstractNumId w:val="14"/>
     <w:lvlOverride w:ilvl="1">
       <w:lvl w:ilvl="1">
         <w:numFmt w:val="lowerLetter"/>
@@ -8533,7 +9151,7 @@
     </w:lvlOverride>
   </w:num>
   <w:num w:numId="75" w16cid:durableId="1781996295">
-    <w:abstractNumId w:val="13"/>
+    <w:abstractNumId w:val="14"/>
     <w:lvlOverride w:ilvl="1">
       <w:lvl w:ilvl="1">
         <w:numFmt w:val="lowerLetter"/>
@@ -8543,7 +9161,7 @@
     </w:lvlOverride>
   </w:num>
   <w:num w:numId="76" w16cid:durableId="139808486">
-    <w:abstractNumId w:val="13"/>
+    <w:abstractNumId w:val="14"/>
     <w:lvlOverride w:ilvl="0">
       <w:lvl w:ilvl="0">
         <w:numFmt w:val="decimal"/>
@@ -8553,7 +9171,7 @@
     </w:lvlOverride>
   </w:num>
   <w:num w:numId="77" w16cid:durableId="1083256938">
-    <w:abstractNumId w:val="13"/>
+    <w:abstractNumId w:val="14"/>
     <w:lvlOverride w:ilvl="0">
       <w:lvl w:ilvl="0">
         <w:numFmt w:val="decimal"/>
@@ -8563,7 +9181,7 @@
     </w:lvlOverride>
   </w:num>
   <w:num w:numId="78" w16cid:durableId="1797218425">
-    <w:abstractNumId w:val="13"/>
+    <w:abstractNumId w:val="14"/>
     <w:lvlOverride w:ilvl="1">
       <w:lvl w:ilvl="1">
         <w:numFmt w:val="lowerLetter"/>
@@ -8573,7 +9191,7 @@
     </w:lvlOverride>
   </w:num>
   <w:num w:numId="79" w16cid:durableId="520318538">
-    <w:abstractNumId w:val="13"/>
+    <w:abstractNumId w:val="14"/>
     <w:lvlOverride w:ilvl="1">
       <w:lvl w:ilvl="1">
         <w:numFmt w:val="lowerLetter"/>
@@ -8583,7 +9201,7 @@
     </w:lvlOverride>
   </w:num>
   <w:num w:numId="80" w16cid:durableId="1487354053">
-    <w:abstractNumId w:val="13"/>
+    <w:abstractNumId w:val="14"/>
     <w:lvlOverride w:ilvl="1">
       <w:lvl w:ilvl="1">
         <w:numFmt w:val="lowerLetter"/>
@@ -8593,7 +9211,7 @@
     </w:lvlOverride>
   </w:num>
   <w:num w:numId="81" w16cid:durableId="1809854990">
-    <w:abstractNumId w:val="13"/>
+    <w:abstractNumId w:val="14"/>
     <w:lvlOverride w:ilvl="0">
       <w:lvl w:ilvl="0">
         <w:numFmt w:val="decimal"/>
@@ -8603,7 +9221,7 @@
     </w:lvlOverride>
   </w:num>
   <w:num w:numId="82" w16cid:durableId="1514491381">
-    <w:abstractNumId w:val="13"/>
+    <w:abstractNumId w:val="14"/>
     <w:lvlOverride w:ilvl="0">
       <w:lvl w:ilvl="0">
         <w:numFmt w:val="decimal"/>
@@ -8613,7 +9231,7 @@
     </w:lvlOverride>
   </w:num>
   <w:num w:numId="83" w16cid:durableId="730544537">
-    <w:abstractNumId w:val="13"/>
+    <w:abstractNumId w:val="14"/>
     <w:lvlOverride w:ilvl="0">
       <w:lvl w:ilvl="0">
         <w:numFmt w:val="decimal"/>
@@ -8623,7 +9241,7 @@
     </w:lvlOverride>
   </w:num>
   <w:num w:numId="84" w16cid:durableId="1853565989">
-    <w:abstractNumId w:val="13"/>
+    <w:abstractNumId w:val="14"/>
     <w:lvlOverride w:ilvl="1">
       <w:lvl w:ilvl="1">
         <w:numFmt w:val="lowerLetter"/>
@@ -8633,7 +9251,7 @@
     </w:lvlOverride>
   </w:num>
   <w:num w:numId="85" w16cid:durableId="363139903">
-    <w:abstractNumId w:val="13"/>
+    <w:abstractNumId w:val="14"/>
     <w:lvlOverride w:ilvl="1">
       <w:lvl w:ilvl="1">
         <w:numFmt w:val="lowerLetter"/>
@@ -8643,7 +9261,7 @@
     </w:lvlOverride>
   </w:num>
   <w:num w:numId="86" w16cid:durableId="1123696676">
-    <w:abstractNumId w:val="13"/>
+    <w:abstractNumId w:val="14"/>
     <w:lvlOverride w:ilvl="0">
       <w:lvl w:ilvl="0">
         <w:numFmt w:val="decimal"/>
@@ -8653,7 +9271,7 @@
     </w:lvlOverride>
   </w:num>
   <w:num w:numId="87" w16cid:durableId="1659797174">
-    <w:abstractNumId w:val="13"/>
+    <w:abstractNumId w:val="14"/>
     <w:lvlOverride w:ilvl="0">
       <w:lvl w:ilvl="0">
         <w:numFmt w:val="decimal"/>
@@ -8663,7 +9281,7 @@
     </w:lvlOverride>
   </w:num>
   <w:num w:numId="88" w16cid:durableId="2142072037">
-    <w:abstractNumId w:val="13"/>
+    <w:abstractNumId w:val="14"/>
     <w:lvlOverride w:ilvl="0">
       <w:lvl w:ilvl="0">
         <w:numFmt w:val="decimal"/>
@@ -8673,7 +9291,7 @@
     </w:lvlOverride>
   </w:num>
   <w:num w:numId="89" w16cid:durableId="2097164387">
-    <w:abstractNumId w:val="13"/>
+    <w:abstractNumId w:val="14"/>
     <w:lvlOverride w:ilvl="0">
       <w:lvl w:ilvl="0">
         <w:numFmt w:val="decimal"/>
@@ -8686,16 +9304,16 @@
     <w:abstractNumId w:val="8"/>
   </w:num>
   <w:num w:numId="91" w16cid:durableId="1356227787">
-    <w:abstractNumId w:val="17"/>
+    <w:abstractNumId w:val="19"/>
   </w:num>
   <w:num w:numId="92" w16cid:durableId="590704263">
     <w:abstractNumId w:val="1"/>
   </w:num>
   <w:num w:numId="93" w16cid:durableId="1600603599">
-    <w:abstractNumId w:val="20"/>
+    <w:abstractNumId w:val="23"/>
   </w:num>
   <w:num w:numId="94" w16cid:durableId="53357725">
-    <w:abstractNumId w:val="15"/>
+    <w:abstractNumId w:val="16"/>
   </w:num>
   <w:num w:numId="95" w16cid:durableId="602609570">
     <w:abstractNumId w:val="10"/>
@@ -8704,16 +9322,16 @@
     <w:abstractNumId w:val="6"/>
   </w:num>
   <w:num w:numId="97" w16cid:durableId="1178498635">
-    <w:abstractNumId w:val="18"/>
+    <w:abstractNumId w:val="20"/>
   </w:num>
   <w:num w:numId="98" w16cid:durableId="185876648">
     <w:abstractNumId w:val="7"/>
   </w:num>
   <w:num w:numId="99" w16cid:durableId="647779728">
-    <w:abstractNumId w:val="14"/>
+    <w:abstractNumId w:val="15"/>
   </w:num>
   <w:num w:numId="100" w16cid:durableId="345326564">
-    <w:abstractNumId w:val="11"/>
+    <w:abstractNumId w:val="12"/>
   </w:num>
   <w:num w:numId="101" w16cid:durableId="1380323292">
     <w:abstractNumId w:val="2"/>
@@ -8723,12 +9341,21 @@
   </w:num>
   <w:num w:numId="103" w16cid:durableId="1836144393">
     <w:abstractNumId w:val="9"/>
+  </w:num>
+  <w:num w:numId="104" w16cid:durableId="1681588642">
+    <w:abstractNumId w:val="18"/>
+  </w:num>
+  <w:num w:numId="105" w16cid:durableId="2012029669">
+    <w:abstractNumId w:val="22"/>
+  </w:num>
+  <w:num w:numId="106" w16cid:durableId="473720933">
+    <w:abstractNumId w:val="11"/>
   </w:num>
 </w:numbering>
 </file>
 
 <file path=word/styles.xml><?xml version="1.0" encoding="utf-8"?>
-<w:styles xmlns:mc="http://schemas.openxmlformats.org/markup-compatibility/2006" xmlns:r="http://schemas.openxmlformats.org/officeDocument/2006/relationships" xmlns:w="http://schemas.openxmlformats.org/wordprocessingml/2006/main" xmlns:w14="http://schemas.microsoft.com/office/word/2010/wordml" xmlns:w15="http://schemas.microsoft.com/office/word/2012/wordml" xmlns:w16cex="http://schemas.microsoft.com/office/word/2018/wordml/cex" xmlns:w16cid="http://schemas.microsoft.com/office/word/2016/wordml/cid" xmlns:w16="http://schemas.microsoft.com/office/word/2018/wordml" xmlns:w16sdtdh="http://schemas.microsoft.com/office/word/2020/wordml/sdtdatahash" xmlns:w16se="http://schemas.microsoft.com/office/word/2015/wordml/symex" mc:Ignorable="w14 w15 w16se w16cid w16 w16cex w16sdtdh">
+<w:styles xmlns:mc="http://schemas.openxmlformats.org/markup-compatibility/2006" xmlns:r="http://schemas.openxmlformats.org/officeDocument/2006/relationships" xmlns:w="http://schemas.openxmlformats.org/wordprocessingml/2006/main" xmlns:w14="http://schemas.microsoft.com/office/word/2010/wordml" xmlns:w15="http://schemas.microsoft.com/office/word/2012/wordml" xmlns:w16cex="http://schemas.microsoft.com/office/word/2018/wordml/cex" xmlns:w16cid="http://schemas.microsoft.com/office/word/2016/wordml/cid" xmlns:w16="http://schemas.microsoft.com/office/word/2018/wordml" xmlns:w16du="http://schemas.microsoft.com/office/word/2023/wordml/word16du" xmlns:w16sdtdh="http://schemas.microsoft.com/office/word/2020/wordml/sdtdatahash" xmlns:w16se="http://schemas.microsoft.com/office/word/2015/wordml/symex" mc:Ignorable="w14 w15 w16se w16cid w16 w16cex w16sdtdh w16du">
   <w:docDefaults>
     <w:rPrDefault>
       <w:rPr>
@@ -9127,7 +9754,7 @@
   <w:style w:type="paragraph" w:default="1" w:styleId="Normal">
     <w:name w:val="Normal"/>
     <w:qFormat/>
-    <w:rsid w:val="00100562"/>
+    <w:rsid w:val="00244B2B"/>
   </w:style>
   <w:style w:type="paragraph" w:styleId="Heading2">
     <w:name w:val="heading 2"/>

</xml_diff>